<commit_message>
Added popup to newsletter and work with us
</commit_message>
<xml_diff>
--- a/src/assets/files/TAX INVOICE.docx
+++ b/src/assets/files/TAX INVOICE.docx
@@ -17,21 +17,22 @@
         <w:tblLook w:val="04A0" w:firstRow="1" w:lastRow="0" w:firstColumn="1" w:lastColumn="0" w:noHBand="0" w:noVBand="1"/>
       </w:tblPr>
       <w:tblGrid>
-        <w:gridCol w:w="440"/>
-        <w:gridCol w:w="4405"/>
-        <w:gridCol w:w="644"/>
-        <w:gridCol w:w="418"/>
-        <w:gridCol w:w="510"/>
-        <w:gridCol w:w="887"/>
-        <w:gridCol w:w="1040"/>
-        <w:gridCol w:w="877"/>
-        <w:gridCol w:w="736"/>
-        <w:gridCol w:w="815"/>
+        <w:gridCol w:w="630"/>
+        <w:gridCol w:w="1123"/>
+        <w:gridCol w:w="3634"/>
+        <w:gridCol w:w="194"/>
+        <w:gridCol w:w="696"/>
+        <w:gridCol w:w="102"/>
+        <w:gridCol w:w="781"/>
+        <w:gridCol w:w="948"/>
+        <w:gridCol w:w="875"/>
+        <w:gridCol w:w="833"/>
+        <w:gridCol w:w="956"/>
       </w:tblGrid>
       <w:tr>
         <w:tc>
           <w:tcPr>
-            <w:tcW w:w="5524" w:type="dxa"/>
+            <w:tcW w:w="5387" w:type="dxa"/>
             <w:gridSpan w:val="3"/>
             <w:tcBorders>
               <w:top w:val="nil"/>
@@ -53,8 +54,8 @@
         </w:tc>
         <w:tc>
           <w:tcPr>
-            <w:tcW w:w="5238" w:type="dxa"/>
-            <w:gridSpan w:val="7"/>
+            <w:tcW w:w="5385" w:type="dxa"/>
+            <w:gridSpan w:val="8"/>
             <w:tcBorders>
               <w:top w:val="nil"/>
               <w:left w:val="nil"/>
@@ -78,7 +79,7 @@
       <w:tr>
         <w:tc>
           <w:tcPr>
-            <w:tcW w:w="5524" w:type="dxa"/>
+            <w:tcW w:w="5387" w:type="dxa"/>
             <w:gridSpan w:val="3"/>
             <w:tcBorders>
               <w:top w:val="nil"/>
@@ -100,8 +101,8 @@
         </w:tc>
         <w:tc>
           <w:tcPr>
-            <w:tcW w:w="5238" w:type="dxa"/>
-            <w:gridSpan w:val="7"/>
+            <w:tcW w:w="5385" w:type="dxa"/>
+            <w:gridSpan w:val="8"/>
             <w:tcBorders>
               <w:top w:val="nil"/>
               <w:left w:val="nil"/>
@@ -138,7 +139,7 @@
       <w:tr>
         <w:tc>
           <w:tcPr>
-            <w:tcW w:w="5524" w:type="dxa"/>
+            <w:tcW w:w="5387" w:type="dxa"/>
             <w:gridSpan w:val="3"/>
             <w:tcBorders>
               <w:top w:val="nil"/>
@@ -160,8 +161,8 @@
         </w:tc>
         <w:tc>
           <w:tcPr>
-            <w:tcW w:w="5238" w:type="dxa"/>
-            <w:gridSpan w:val="7"/>
+            <w:tcW w:w="5385" w:type="dxa"/>
+            <w:gridSpan w:val="8"/>
             <w:tcBorders>
               <w:top w:val="nil"/>
               <w:left w:val="nil"/>
@@ -185,7 +186,7 @@
       <w:tr>
         <w:tc>
           <w:tcPr>
-            <w:tcW w:w="5524" w:type="dxa"/>
+            <w:tcW w:w="5387" w:type="dxa"/>
             <w:gridSpan w:val="3"/>
             <w:tcBorders>
               <w:top w:val="nil"/>
@@ -207,8 +208,8 @@
         </w:tc>
         <w:tc>
           <w:tcPr>
-            <w:tcW w:w="5238" w:type="dxa"/>
-            <w:gridSpan w:val="7"/>
+            <w:tcW w:w="5385" w:type="dxa"/>
+            <w:gridSpan w:val="8"/>
             <w:tcBorders>
               <w:top w:val="nil"/>
               <w:left w:val="nil"/>
@@ -232,7 +233,7 @@
       <w:tr>
         <w:tc>
           <w:tcPr>
-            <w:tcW w:w="5524" w:type="dxa"/>
+            <w:tcW w:w="5387" w:type="dxa"/>
             <w:gridSpan w:val="3"/>
             <w:tcBorders>
               <w:top w:val="nil"/>
@@ -283,8 +284,8 @@
         </w:tc>
         <w:tc>
           <w:tcPr>
-            <w:tcW w:w="5238" w:type="dxa"/>
-            <w:gridSpan w:val="7"/>
+            <w:tcW w:w="5385" w:type="dxa"/>
+            <w:gridSpan w:val="8"/>
             <w:tcBorders>
               <w:top w:val="nil"/>
               <w:left w:val="nil"/>
@@ -368,7 +369,7 @@
       <w:tr>
         <w:tc>
           <w:tcPr>
-            <w:tcW w:w="5524" w:type="dxa"/>
+            <w:tcW w:w="5387" w:type="dxa"/>
             <w:gridSpan w:val="3"/>
             <w:tcBorders>
               <w:top w:val="nil"/>
@@ -432,8 +433,8 @@
         </w:tc>
         <w:tc>
           <w:tcPr>
-            <w:tcW w:w="5238" w:type="dxa"/>
-            <w:gridSpan w:val="7"/>
+            <w:tcW w:w="5385" w:type="dxa"/>
+            <w:gridSpan w:val="8"/>
             <w:tcBorders>
               <w:top w:val="nil"/>
               <w:left w:val="nil"/>
@@ -523,7 +524,7 @@
       <w:tr>
         <w:tc>
           <w:tcPr>
-            <w:tcW w:w="5524" w:type="dxa"/>
+            <w:tcW w:w="5387" w:type="dxa"/>
             <w:gridSpan w:val="3"/>
             <w:tcBorders>
               <w:top w:val="nil"/>
@@ -545,8 +546,8 @@
         </w:tc>
         <w:tc>
           <w:tcPr>
-            <w:tcW w:w="5238" w:type="dxa"/>
-            <w:gridSpan w:val="7"/>
+            <w:tcW w:w="5385" w:type="dxa"/>
+            <w:gridSpan w:val="8"/>
             <w:tcBorders>
               <w:top w:val="nil"/>
               <w:left w:val="nil"/>
@@ -570,7 +571,7 @@
       <w:tr>
         <w:tc>
           <w:tcPr>
-            <w:tcW w:w="5524" w:type="dxa"/>
+            <w:tcW w:w="5387" w:type="dxa"/>
             <w:gridSpan w:val="3"/>
             <w:tcBorders>
               <w:top w:val="nil"/>
@@ -603,8 +604,8 @@
         </w:tc>
         <w:tc>
           <w:tcPr>
-            <w:tcW w:w="5238" w:type="dxa"/>
-            <w:gridSpan w:val="7"/>
+            <w:tcW w:w="5385" w:type="dxa"/>
+            <w:gridSpan w:val="8"/>
             <w:tcBorders>
               <w:top w:val="nil"/>
               <w:left w:val="nil"/>
@@ -651,7 +652,18 @@
                 <w:sz w:val="20"/>
                 <w:szCs w:val="20"/>
               </w:rPr>
-              <w:t>+91 6203293568</w:t>
+              <w:t xml:space="preserve">+91 </w:t>
+            </w:r>
+            <w:r>
+              <w:rPr>
+                <w:rFonts w:ascii="Poppins Medium" w:hAnsi="Poppins Medium" w:cs="Poppins Medium"/>
+                <w:b/>
+                <w:bCs/>
+                <w:color w:val="F05578"/>
+                <w:sz w:val="20"/>
+                <w:szCs w:val="20"/>
+              </w:rPr>
+              <w:t>{phone}</w:t>
             </w:r>
           </w:p>
         </w:tc>
@@ -659,7 +671,7 @@
       <w:tr>
         <w:tc>
           <w:tcPr>
-            <w:tcW w:w="5524" w:type="dxa"/>
+            <w:tcW w:w="5387" w:type="dxa"/>
             <w:gridSpan w:val="3"/>
             <w:tcBorders>
               <w:top w:val="nil"/>
@@ -692,8 +704,8 @@
         </w:tc>
         <w:tc>
           <w:tcPr>
-            <w:tcW w:w="5238" w:type="dxa"/>
-            <w:gridSpan w:val="7"/>
+            <w:tcW w:w="5385" w:type="dxa"/>
+            <w:gridSpan w:val="8"/>
             <w:tcBorders>
               <w:top w:val="nil"/>
               <w:left w:val="nil"/>
@@ -739,15 +751,18 @@
                 <w:sz w:val="20"/>
                 <w:szCs w:val="20"/>
               </w:rPr>
-              <w:t>sachinofficialme24@gmail.com</w:t>
+              <w:t>{email}</w:t>
             </w:r>
           </w:p>
         </w:tc>
       </w:tr>
       <w:tr>
-        <w:tc>
-          <w:tcPr>
-            <w:tcW w:w="5524" w:type="dxa"/>
+        <w:trPr>
+          <w:trHeight w:val="105"/>
+        </w:trPr>
+        <w:tc>
+          <w:tcPr>
+            <w:tcW w:w="5387" w:type="dxa"/>
             <w:gridSpan w:val="3"/>
             <w:tcBorders>
               <w:top w:val="nil"/>
@@ -769,8 +784,8 @@
         </w:tc>
         <w:tc>
           <w:tcPr>
-            <w:tcW w:w="5238" w:type="dxa"/>
-            <w:gridSpan w:val="7"/>
+            <w:tcW w:w="5385" w:type="dxa"/>
+            <w:gridSpan w:val="8"/>
             <w:tcBorders>
               <w:top w:val="nil"/>
               <w:left w:val="nil"/>
@@ -794,7 +809,7 @@
       <w:tr>
         <w:tc>
           <w:tcPr>
-            <w:tcW w:w="5524" w:type="dxa"/>
+            <w:tcW w:w="5387" w:type="dxa"/>
             <w:gridSpan w:val="3"/>
             <w:tcBorders>
               <w:top w:val="nil"/>
@@ -836,8 +851,8 @@
         </w:tc>
         <w:tc>
           <w:tcPr>
-            <w:tcW w:w="5238" w:type="dxa"/>
-            <w:gridSpan w:val="7"/>
+            <w:tcW w:w="5385" w:type="dxa"/>
+            <w:gridSpan w:val="8"/>
             <w:tcBorders>
               <w:top w:val="nil"/>
               <w:left w:val="nil"/>
@@ -884,7 +899,27 @@
                 <w:sz w:val="20"/>
                 <w:szCs w:val="20"/>
               </w:rPr>
-              <w:t>Sachin Kumar</w:t>
+              <w:t>{</w:t>
+            </w:r>
+            <w:proofErr w:type="spellStart"/>
+            <w:r>
+              <w:rPr>
+                <w:rFonts w:cs="Poppins"/>
+                <w:color w:val="082B3D"/>
+                <w:sz w:val="20"/>
+                <w:szCs w:val="20"/>
+              </w:rPr>
+              <w:t>shipping_name</w:t>
+            </w:r>
+            <w:proofErr w:type="spellEnd"/>
+            <w:r>
+              <w:rPr>
+                <w:rFonts w:cs="Poppins"/>
+                <w:color w:val="082B3D"/>
+                <w:sz w:val="20"/>
+                <w:szCs w:val="20"/>
+              </w:rPr>
+              <w:t>}</w:t>
             </w:r>
           </w:p>
         </w:tc>
@@ -892,8 +927,8 @@
       <w:tr>
         <w:tc>
           <w:tcPr>
-            <w:tcW w:w="5524" w:type="dxa"/>
-            <w:gridSpan w:val="3"/>
+            <w:tcW w:w="6379" w:type="dxa"/>
+            <w:gridSpan w:val="6"/>
             <w:tcBorders>
               <w:top w:val="nil"/>
               <w:left w:val="nil"/>
@@ -961,8 +996,8 @@
         </w:tc>
         <w:tc>
           <w:tcPr>
-            <w:tcW w:w="5238" w:type="dxa"/>
-            <w:gridSpan w:val="7"/>
+            <w:tcW w:w="4393" w:type="dxa"/>
+            <w:gridSpan w:val="5"/>
             <w:tcBorders>
               <w:top w:val="nil"/>
               <w:left w:val="nil"/>
@@ -983,57 +1018,39 @@
             <w:r>
               <w:rPr>
                 <w:rFonts w:ascii="Poppins Medium" w:hAnsi="Poppins Medium" w:cs="Poppins Medium"/>
-                <w:color w:val="082B3D"/>
-                <w:sz w:val="20"/>
-                <w:szCs w:val="20"/>
-              </w:rPr>
-              <w:t>H.</w:t>
-            </w:r>
-            <w:r>
-              <w:rPr>
-                <w:rFonts w:ascii="Poppins Medium" w:hAnsi="Poppins Medium" w:cs="Poppins Medium"/>
-                <w:color w:val="082B3D"/>
-                <w:sz w:val="20"/>
-                <w:szCs w:val="20"/>
-              </w:rPr>
-              <w:t xml:space="preserve"> </w:t>
-            </w:r>
-            <w:r>
-              <w:rPr>
-                <w:rFonts w:ascii="Poppins Medium" w:hAnsi="Poppins Medium" w:cs="Poppins Medium"/>
-                <w:color w:val="082B3D"/>
-                <w:sz w:val="20"/>
-                <w:szCs w:val="20"/>
-              </w:rPr>
-              <w:t xml:space="preserve">No-34/C, Village </w:t>
+                <w:sz w:val="20"/>
+                <w:szCs w:val="20"/>
+              </w:rPr>
+              <w:t>{</w:t>
             </w:r>
             <w:proofErr w:type="spellStart"/>
             <w:r>
               <w:rPr>
                 <w:rFonts w:ascii="Poppins Medium" w:hAnsi="Poppins Medium" w:cs="Poppins Medium"/>
-                <w:color w:val="082B3D"/>
-                <w:sz w:val="20"/>
-                <w:szCs w:val="20"/>
-              </w:rPr>
-              <w:t>Choura</w:t>
+                <w:sz w:val="20"/>
+                <w:szCs w:val="20"/>
+              </w:rPr>
+              <w:t>shipping_area</w:t>
             </w:r>
             <w:proofErr w:type="spellEnd"/>
             <w:r>
               <w:rPr>
                 <w:rFonts w:ascii="Poppins Medium" w:hAnsi="Poppins Medium" w:cs="Poppins Medium"/>
-                <w:color w:val="082B3D"/>
-                <w:sz w:val="20"/>
-                <w:szCs w:val="20"/>
-              </w:rPr>
-              <w:t>, Road Chas</w:t>
+                <w:sz w:val="20"/>
+                <w:szCs w:val="20"/>
+              </w:rPr>
+              <w:t>}</w:t>
             </w:r>
           </w:p>
         </w:tc>
       </w:tr>
       <w:tr>
-        <w:tc>
-          <w:tcPr>
-            <w:tcW w:w="5524" w:type="dxa"/>
+        <w:trPr>
+          <w:trHeight w:val="227"/>
+        </w:trPr>
+        <w:tc>
+          <w:tcPr>
+            <w:tcW w:w="5387" w:type="dxa"/>
             <w:gridSpan w:val="3"/>
             <w:tcBorders>
               <w:top w:val="nil"/>
@@ -1081,8 +1098,8 @@
         </w:tc>
         <w:tc>
           <w:tcPr>
-            <w:tcW w:w="5238" w:type="dxa"/>
-            <w:gridSpan w:val="7"/>
+            <w:tcW w:w="5385" w:type="dxa"/>
+            <w:gridSpan w:val="8"/>
             <w:tcBorders>
               <w:top w:val="nil"/>
               <w:left w:val="nil"/>
@@ -1103,36 +1120,39 @@
             <w:r>
               <w:rPr>
                 <w:rFonts w:ascii="Poppins Medium" w:hAnsi="Poppins Medium" w:cs="Poppins Medium"/>
-                <w:color w:val="082B3D"/>
-                <w:sz w:val="20"/>
-                <w:szCs w:val="20"/>
-              </w:rPr>
-              <w:t xml:space="preserve">Near Hanuman Mandir, </w:t>
-            </w:r>
-            <w:r>
-              <w:rPr>
-                <w:color w:val="082B3D"/>
-              </w:rPr>
-              <w:t>P.O-</w:t>
+                <w:sz w:val="20"/>
+                <w:szCs w:val="20"/>
+              </w:rPr>
+              <w:t>{</w:t>
             </w:r>
             <w:proofErr w:type="spellStart"/>
             <w:r>
               <w:rPr>
                 <w:rFonts w:ascii="Poppins Medium" w:hAnsi="Poppins Medium" w:cs="Poppins Medium"/>
-                <w:color w:val="082B3D"/>
-                <w:sz w:val="20"/>
-                <w:szCs w:val="20"/>
-              </w:rPr>
-              <w:t>Narayanpur</w:t>
+                <w:sz w:val="20"/>
+                <w:szCs w:val="20"/>
+              </w:rPr>
+              <w:t>shipping_landmark</w:t>
             </w:r>
             <w:proofErr w:type="spellEnd"/>
+            <w:r>
+              <w:rPr>
+                <w:rFonts w:ascii="Poppins Medium" w:hAnsi="Poppins Medium" w:cs="Poppins Medium"/>
+                <w:sz w:val="20"/>
+                <w:szCs w:val="20"/>
+              </w:rPr>
+              <w:t>}</w:t>
+            </w:r>
           </w:p>
         </w:tc>
       </w:tr>
       <w:tr>
-        <w:tc>
-          <w:tcPr>
-            <w:tcW w:w="5524" w:type="dxa"/>
+        <w:trPr>
+          <w:trHeight w:val="147"/>
+        </w:trPr>
+        <w:tc>
+          <w:tcPr>
+            <w:tcW w:w="5387" w:type="dxa"/>
             <w:gridSpan w:val="3"/>
             <w:tcBorders>
               <w:top w:val="nil"/>
@@ -1174,8 +1194,8 @@
         </w:tc>
         <w:tc>
           <w:tcPr>
-            <w:tcW w:w="5238" w:type="dxa"/>
-            <w:gridSpan w:val="7"/>
+            <w:tcW w:w="5385" w:type="dxa"/>
+            <w:gridSpan w:val="8"/>
             <w:tcBorders>
               <w:top w:val="nil"/>
               <w:left w:val="nil"/>
@@ -1193,25 +1213,31 @@
                 <w:szCs w:val="20"/>
               </w:rPr>
             </w:pPr>
+            <w:r>
+              <w:rPr>
+                <w:rFonts w:ascii="Poppins Medium" w:hAnsi="Poppins Medium" w:cs="Poppins Medium"/>
+                <w:sz w:val="20"/>
+                <w:szCs w:val="20"/>
+              </w:rPr>
+              <w:t>{</w:t>
+            </w:r>
             <w:proofErr w:type="spellStart"/>
             <w:r>
               <w:rPr>
                 <w:rFonts w:ascii="Poppins Medium" w:hAnsi="Poppins Medium" w:cs="Poppins Medium"/>
-                <w:color w:val="082B3D"/>
-                <w:sz w:val="20"/>
-                <w:szCs w:val="20"/>
-              </w:rPr>
-              <w:t>Pindrajora</w:t>
+                <w:sz w:val="20"/>
+                <w:szCs w:val="20"/>
+              </w:rPr>
+              <w:t>shipping_state</w:t>
             </w:r>
             <w:proofErr w:type="spellEnd"/>
             <w:r>
               <w:rPr>
                 <w:rFonts w:ascii="Poppins Medium" w:hAnsi="Poppins Medium" w:cs="Poppins Medium"/>
-                <w:color w:val="082B3D"/>
-                <w:sz w:val="20"/>
-                <w:szCs w:val="20"/>
-              </w:rPr>
-              <w:t>, Bokaro, Jharkhand, INDIA, 827013</w:t>
+                <w:sz w:val="20"/>
+                <w:szCs w:val="20"/>
+              </w:rPr>
+              <w:t>}</w:t>
             </w:r>
           </w:p>
         </w:tc>
@@ -1219,8 +1245,8 @@
       <w:tr>
         <w:tc>
           <w:tcPr>
-            <w:tcW w:w="5524" w:type="dxa"/>
-            <w:gridSpan w:val="3"/>
+            <w:tcW w:w="10772" w:type="dxa"/>
+            <w:gridSpan w:val="11"/>
             <w:tcBorders>
               <w:top w:val="nil"/>
               <w:left w:val="nil"/>
@@ -1237,100 +1263,13 @@
                 <w:szCs w:val="20"/>
               </w:rPr>
             </w:pPr>
-            <w:r>
-              <w:rPr>
-                <w:rFonts w:cs="Poppins"/>
-                <w:b/>
-                <w:bCs/>
-                <w:color w:val="082B3D"/>
-                <w:sz w:val="20"/>
-                <w:szCs w:val="20"/>
-              </w:rPr>
-              <w:t>State / UT Code:</w:t>
-            </w:r>
-            <w:r>
-              <w:rPr>
-                <w:rFonts w:ascii="Poppins Medium" w:hAnsi="Poppins Medium" w:cs="Poppins Medium"/>
-                <w:color w:val="082B3D"/>
-                <w:sz w:val="20"/>
-                <w:szCs w:val="20"/>
-              </w:rPr>
-              <w:t xml:space="preserve"> 20</w:t>
-            </w:r>
-          </w:p>
-        </w:tc>
-        <w:tc>
-          <w:tcPr>
-            <w:tcW w:w="5238" w:type="dxa"/>
-            <w:gridSpan w:val="7"/>
-            <w:tcBorders>
-              <w:top w:val="nil"/>
-              <w:left w:val="nil"/>
-              <w:bottom w:val="nil"/>
-              <w:right w:val="nil"/>
-            </w:tcBorders>
-          </w:tcPr>
-          <w:p>
-            <w:pPr>
-              <w:contextualSpacing/>
-              <w:jc w:val="right"/>
-              <w:rPr>
-                <w:rFonts w:ascii="Poppins Medium" w:hAnsi="Poppins Medium" w:cs="Poppins Medium"/>
-                <w:sz w:val="20"/>
-                <w:szCs w:val="20"/>
-              </w:rPr>
-            </w:pPr>
-            <w:r>
-              <w:rPr>
-                <w:rFonts w:cs="Poppins"/>
-                <w:b/>
-                <w:bCs/>
-                <w:color w:val="082B3D"/>
-                <w:sz w:val="20"/>
-                <w:szCs w:val="20"/>
-              </w:rPr>
-              <w:t>State / UT Code:</w:t>
-            </w:r>
-            <w:r>
-              <w:rPr>
-                <w:rFonts w:ascii="Poppins Medium" w:hAnsi="Poppins Medium" w:cs="Poppins Medium"/>
-                <w:color w:val="082B3D"/>
-                <w:sz w:val="20"/>
-                <w:szCs w:val="20"/>
-              </w:rPr>
-              <w:t xml:space="preserve"> 20</w:t>
-            </w:r>
           </w:p>
         </w:tc>
       </w:tr>
       <w:tr>
         <w:tc>
           <w:tcPr>
-            <w:tcW w:w="10762" w:type="dxa"/>
-            <w:gridSpan w:val="10"/>
-            <w:tcBorders>
-              <w:top w:val="nil"/>
-              <w:left w:val="nil"/>
-              <w:bottom w:val="nil"/>
-              <w:right w:val="nil"/>
-            </w:tcBorders>
-          </w:tcPr>
-          <w:p>
-            <w:pPr>
-              <w:contextualSpacing/>
-              <w:rPr>
-                <w:rFonts w:ascii="Poppins Medium" w:hAnsi="Poppins Medium" w:cs="Poppins Medium"/>
-                <w:sz w:val="20"/>
-                <w:szCs w:val="20"/>
-              </w:rPr>
-            </w:pPr>
-          </w:p>
-        </w:tc>
-      </w:tr>
-      <w:tr>
-        <w:tc>
-          <w:tcPr>
-            <w:tcW w:w="4874" w:type="dxa"/>
+            <w:tcW w:w="1753" w:type="dxa"/>
             <w:gridSpan w:val="2"/>
             <w:tcBorders>
               <w:top w:val="nil"/>
@@ -1366,14 +1305,32 @@
                 <w:sz w:val="20"/>
                 <w:szCs w:val="20"/>
               </w:rPr>
-              <w:t xml:space="preserve"> 04 Items</w:t>
-            </w:r>
-          </w:p>
-        </w:tc>
-        <w:tc>
-          <w:tcPr>
-            <w:tcW w:w="5888" w:type="dxa"/>
-            <w:gridSpan w:val="8"/>
+              <w:t xml:space="preserve"> </w:t>
+            </w:r>
+            <w:r>
+              <w:rPr>
+                <w:rFonts w:ascii="Poppins Medium" w:hAnsi="Poppins Medium" w:cs="Poppins Medium"/>
+                <w:color w:val="082B3D"/>
+                <w:sz w:val="20"/>
+                <w:szCs w:val="20"/>
+              </w:rPr>
+              <w:t>{items}</w:t>
+            </w:r>
+            <w:r>
+              <w:rPr>
+                <w:rFonts w:ascii="Poppins Medium" w:hAnsi="Poppins Medium" w:cs="Poppins Medium"/>
+                <w:color w:val="082B3D"/>
+                <w:sz w:val="20"/>
+                <w:szCs w:val="20"/>
+              </w:rPr>
+              <w:t xml:space="preserve"> Items</w:t>
+            </w:r>
+          </w:p>
+        </w:tc>
+        <w:tc>
+          <w:tcPr>
+            <w:tcW w:w="9019" w:type="dxa"/>
+            <w:gridSpan w:val="9"/>
             <w:tcBorders>
               <w:top w:val="nil"/>
               <w:left w:val="nil"/>
@@ -1413,7 +1370,7 @@
       <w:tr>
         <w:tc>
           <w:tcPr>
-            <w:tcW w:w="438" w:type="dxa"/>
+            <w:tcW w:w="630" w:type="dxa"/>
             <w:tcBorders>
               <w:top w:val="single" w:sz="4" w:space="0" w:color="082B3D"/>
             </w:tcBorders>
@@ -1466,7 +1423,7 @@
         </w:tc>
         <w:tc>
           <w:tcPr>
-            <w:tcW w:w="5509" w:type="dxa"/>
+            <w:tcW w:w="4951" w:type="dxa"/>
             <w:gridSpan w:val="3"/>
             <w:tcBorders>
               <w:top w:val="single" w:sz="4" w:space="0" w:color="082B3D"/>
@@ -1523,7 +1480,7 @@
         </w:tc>
         <w:tc>
           <w:tcPr>
-            <w:tcW w:w="510" w:type="dxa"/>
+            <w:tcW w:w="696" w:type="dxa"/>
             <w:tcBorders>
               <w:top w:val="single" w:sz="4" w:space="0" w:color="082B3D"/>
             </w:tcBorders>
@@ -1554,7 +1511,8 @@
         </w:tc>
         <w:tc>
           <w:tcPr>
-            <w:tcW w:w="887" w:type="dxa"/>
+            <w:tcW w:w="883" w:type="dxa"/>
+            <w:gridSpan w:val="2"/>
             <w:tcBorders>
               <w:top w:val="single" w:sz="4" w:space="0" w:color="082B3D"/>
             </w:tcBorders>
@@ -1610,7 +1568,7 @@
         </w:tc>
         <w:tc>
           <w:tcPr>
-            <w:tcW w:w="1040" w:type="dxa"/>
+            <w:tcW w:w="948" w:type="dxa"/>
             <w:tcBorders>
               <w:top w:val="single" w:sz="4" w:space="0" w:color="082B3D"/>
             </w:tcBorders>
@@ -1635,13 +1593,13 @@
                 <w:sz w:val="16"/>
                 <w:szCs w:val="16"/>
               </w:rPr>
-              <w:t>Discounts</w:t>
-            </w:r>
-          </w:p>
-        </w:tc>
-        <w:tc>
-          <w:tcPr>
-            <w:tcW w:w="877" w:type="dxa"/>
+              <w:t>Discount</w:t>
+            </w:r>
+          </w:p>
+        </w:tc>
+        <w:tc>
+          <w:tcPr>
+            <w:tcW w:w="875" w:type="dxa"/>
             <w:tcBorders>
               <w:top w:val="single" w:sz="4" w:space="0" w:color="082B3D"/>
             </w:tcBorders>
@@ -1697,7 +1655,7 @@
         </w:tc>
         <w:tc>
           <w:tcPr>
-            <w:tcW w:w="713" w:type="dxa"/>
+            <w:tcW w:w="833" w:type="dxa"/>
             <w:tcBorders>
               <w:top w:val="single" w:sz="4" w:space="0" w:color="082B3D"/>
             </w:tcBorders>
@@ -1728,7 +1686,7 @@
         </w:tc>
         <w:tc>
           <w:tcPr>
-            <w:tcW w:w="788" w:type="dxa"/>
+            <w:tcW w:w="956" w:type="dxa"/>
             <w:tcBorders>
               <w:top w:val="single" w:sz="4" w:space="0" w:color="082B3D"/>
             </w:tcBorders>
@@ -1761,7 +1719,7 @@
       <w:tr>
         <w:tc>
           <w:tcPr>
-            <w:tcW w:w="438" w:type="dxa"/>
+            <w:tcW w:w="630" w:type="dxa"/>
           </w:tcPr>
           <w:p>
             <w:pPr>
@@ -1774,196 +1732,518 @@
               </w:rPr>
             </w:pPr>
             <w:r>
+              <w:rPr>
+                <w:rFonts w:ascii="Poppins Medium" w:hAnsi="Poppins Medium" w:cs="Poppins Medium"/>
+                <w:color w:val="082B3D"/>
+                <w:sz w:val="2"/>
+                <w:szCs w:val="2"/>
+              </w:rPr>
+              <w:t>{#products}</w:t>
+            </w:r>
+            <w:r>
+              <w:rPr>
+                <w:rFonts w:ascii="Poppins Medium" w:hAnsi="Poppins Medium" w:cs="Poppins Medium"/>
+                <w:color w:val="082B3D"/>
+                <w:sz w:val="18"/>
+                <w:szCs w:val="18"/>
+              </w:rPr>
+              <w:t>{s</w:t>
+            </w:r>
+            <w:r>
+              <w:rPr>
+                <w:rFonts w:ascii="Poppins Medium" w:hAnsi="Poppins Medium" w:cs="Poppins Medium"/>
+                <w:color w:val="082B3D"/>
+                <w:sz w:val="18"/>
+                <w:szCs w:val="18"/>
+              </w:rPr>
+              <w:t>}</w:t>
+            </w:r>
+          </w:p>
+        </w:tc>
+        <w:tc>
+          <w:tcPr>
+            <w:tcW w:w="4951" w:type="dxa"/>
+            <w:gridSpan w:val="3"/>
+          </w:tcPr>
+          <w:p>
+            <w:pPr>
+              <w:contextualSpacing/>
+              <w:rPr>
+                <w:rFonts w:ascii="Poppins Medium" w:hAnsi="Poppins Medium" w:cs="Poppins Medium"/>
+                <w:sz w:val="18"/>
+                <w:szCs w:val="18"/>
+              </w:rPr>
+            </w:pPr>
+            <w:r>
+              <w:rPr>
+                <w:rFonts w:ascii="Poppins Medium" w:hAnsi="Poppins Medium" w:cs="Poppins Medium"/>
+                <w:color w:val="082B3D"/>
+                <w:sz w:val="18"/>
+                <w:szCs w:val="18"/>
+              </w:rPr>
+              <w:t>{</w:t>
+            </w:r>
+            <w:r>
+              <w:rPr>
+                <w:rFonts w:ascii="Poppins Medium" w:hAnsi="Poppins Medium" w:cs="Poppins Medium"/>
+                <w:color w:val="082B3D"/>
+                <w:sz w:val="18"/>
+                <w:szCs w:val="18"/>
+              </w:rPr>
+              <w:t>n</w:t>
+            </w:r>
+            <w:r>
+              <w:rPr>
+                <w:rFonts w:ascii="Poppins Medium" w:hAnsi="Poppins Medium" w:cs="Poppins Medium"/>
+                <w:color w:val="082B3D"/>
+                <w:sz w:val="18"/>
+                <w:szCs w:val="18"/>
+              </w:rPr>
+              <w:t>ame}</w:t>
+            </w:r>
+          </w:p>
+        </w:tc>
+        <w:tc>
+          <w:tcPr>
+            <w:tcW w:w="696" w:type="dxa"/>
+          </w:tcPr>
+          <w:p>
+            <w:pPr>
+              <w:contextualSpacing/>
+              <w:jc w:val="center"/>
+              <w:rPr>
+                <w:rFonts w:ascii="Poppins Medium" w:hAnsi="Poppins Medium" w:cs="Poppins Medium"/>
+                <w:sz w:val="18"/>
+                <w:szCs w:val="18"/>
+              </w:rPr>
+            </w:pPr>
+            <w:r>
+              <w:rPr>
+                <w:rFonts w:ascii="Poppins Medium" w:hAnsi="Poppins Medium" w:cs="Poppins Medium"/>
+                <w:sz w:val="18"/>
+                <w:szCs w:val="18"/>
+              </w:rPr>
+              <w:t>{q</w:t>
+            </w:r>
+            <w:r>
+              <w:rPr>
+                <w:rFonts w:ascii="Poppins Medium" w:hAnsi="Poppins Medium" w:cs="Poppins Medium"/>
+                <w:sz w:val="18"/>
+                <w:szCs w:val="18"/>
+              </w:rPr>
+              <w:t>ty</w:t>
+            </w:r>
+            <w:r>
+              <w:rPr>
+                <w:rFonts w:ascii="Poppins Medium" w:hAnsi="Poppins Medium" w:cs="Poppins Medium"/>
+                <w:sz w:val="18"/>
+                <w:szCs w:val="18"/>
+              </w:rPr>
+              <w:t>}</w:t>
+            </w:r>
+          </w:p>
+        </w:tc>
+        <w:tc>
+          <w:tcPr>
+            <w:tcW w:w="883" w:type="dxa"/>
+            <w:gridSpan w:val="2"/>
+          </w:tcPr>
+          <w:p>
+            <w:pPr>
+              <w:contextualSpacing/>
+              <w:jc w:val="center"/>
+              <w:rPr>
+                <w:rFonts w:ascii="Poppins Medium" w:hAnsi="Poppins Medium" w:cs="Poppins Medium"/>
+                <w:sz w:val="18"/>
+                <w:szCs w:val="18"/>
+              </w:rPr>
+            </w:pPr>
+            <w:r>
+              <w:rPr>
+                <w:rFonts w:ascii="Poppins Medium" w:hAnsi="Poppins Medium" w:cs="Poppins Medium"/>
+                <w:sz w:val="18"/>
+                <w:szCs w:val="18"/>
+              </w:rPr>
+              <w:t>{</w:t>
+            </w:r>
+            <w:proofErr w:type="spellStart"/>
+            <w:r>
+              <w:rPr>
+                <w:rFonts w:ascii="Poppins Medium" w:hAnsi="Poppins Medium" w:cs="Poppins Medium"/>
+                <w:sz w:val="18"/>
+                <w:szCs w:val="18"/>
+              </w:rPr>
+              <w:t>gro</w:t>
+            </w:r>
+            <w:proofErr w:type="spellEnd"/>
+            <w:r>
+              <w:rPr>
+                <w:rFonts w:ascii="Poppins Medium" w:hAnsi="Poppins Medium" w:cs="Poppins Medium"/>
+                <w:sz w:val="18"/>
+                <w:szCs w:val="18"/>
+              </w:rPr>
+              <w:t>}</w:t>
+            </w:r>
+          </w:p>
+        </w:tc>
+        <w:tc>
+          <w:tcPr>
+            <w:tcW w:w="948" w:type="dxa"/>
+          </w:tcPr>
+          <w:p>
+            <w:pPr>
+              <w:contextualSpacing/>
+              <w:jc w:val="center"/>
+              <w:rPr>
+                <w:rFonts w:ascii="Poppins Medium" w:hAnsi="Poppins Medium" w:cs="Poppins Medium"/>
+                <w:sz w:val="18"/>
+                <w:szCs w:val="18"/>
+              </w:rPr>
+            </w:pPr>
+            <w:r>
+              <w:rPr>
+                <w:rFonts w:ascii="Poppins Medium" w:hAnsi="Poppins Medium" w:cs="Poppins Medium"/>
+                <w:sz w:val="18"/>
+                <w:szCs w:val="18"/>
+              </w:rPr>
+              <w:t>{dis}</w:t>
+            </w:r>
+          </w:p>
+        </w:tc>
+        <w:tc>
+          <w:tcPr>
+            <w:tcW w:w="875" w:type="dxa"/>
+          </w:tcPr>
+          <w:p>
+            <w:pPr>
+              <w:contextualSpacing/>
+              <w:jc w:val="center"/>
+              <w:rPr>
+                <w:rFonts w:ascii="Poppins Medium" w:hAnsi="Poppins Medium" w:cs="Poppins Medium"/>
+                <w:sz w:val="18"/>
+                <w:szCs w:val="18"/>
+              </w:rPr>
+            </w:pPr>
+            <w:r>
+              <w:rPr>
+                <w:rFonts w:ascii="Poppins Medium" w:hAnsi="Poppins Medium" w:cs="Poppins Medium"/>
+                <w:sz w:val="18"/>
+                <w:szCs w:val="18"/>
+              </w:rPr>
+              <w:t>{tax}</w:t>
+            </w:r>
+          </w:p>
+        </w:tc>
+        <w:tc>
+          <w:tcPr>
+            <w:tcW w:w="833" w:type="dxa"/>
+          </w:tcPr>
+          <w:p>
+            <w:pPr>
+              <w:contextualSpacing/>
+              <w:jc w:val="center"/>
+              <w:rPr>
+                <w:rFonts w:ascii="Poppins Medium" w:hAnsi="Poppins Medium" w:cs="Poppins Medium"/>
+                <w:sz w:val="18"/>
+                <w:szCs w:val="18"/>
+              </w:rPr>
+            </w:pPr>
+            <w:r>
+              <w:rPr>
+                <w:rFonts w:ascii="Poppins Medium" w:hAnsi="Poppins Medium" w:cs="Poppins Medium"/>
+                <w:sz w:val="18"/>
+                <w:szCs w:val="18"/>
+              </w:rPr>
+              <w:t>{</w:t>
+            </w:r>
+            <w:proofErr w:type="spellStart"/>
+            <w:r>
+              <w:rPr>
+                <w:rFonts w:ascii="Poppins Medium" w:hAnsi="Poppins Medium" w:cs="Poppins Medium"/>
+                <w:sz w:val="18"/>
+                <w:szCs w:val="18"/>
+              </w:rPr>
+              <w:t>gst</w:t>
+            </w:r>
+            <w:proofErr w:type="spellEnd"/>
+            <w:r>
+              <w:rPr>
+                <w:rFonts w:ascii="Poppins Medium" w:hAnsi="Poppins Medium" w:cs="Poppins Medium"/>
+                <w:sz w:val="18"/>
+                <w:szCs w:val="18"/>
+              </w:rPr>
+              <w:t>}</w:t>
+            </w:r>
+          </w:p>
+        </w:tc>
+        <w:tc>
+          <w:tcPr>
+            <w:tcW w:w="956" w:type="dxa"/>
+          </w:tcPr>
+          <w:p>
+            <w:pPr>
+              <w:contextualSpacing/>
+              <w:jc w:val="center"/>
+              <w:rPr>
+                <w:rFonts w:ascii="Poppins Medium" w:hAnsi="Poppins Medium" w:cs="Poppins Medium"/>
+                <w:sz w:val="20"/>
+                <w:szCs w:val="20"/>
+              </w:rPr>
+            </w:pPr>
+            <w:r>
+              <w:rPr>
+                <w:rFonts w:ascii="Poppins Medium" w:hAnsi="Poppins Medium" w:cs="Poppins Medium"/>
+                <w:sz w:val="18"/>
+                <w:szCs w:val="18"/>
+              </w:rPr>
+              <w:t>{to</w:t>
+            </w:r>
+            <w:r>
+              <w:rPr>
+                <w:rFonts w:ascii="Poppins Medium" w:hAnsi="Poppins Medium" w:cs="Poppins Medium"/>
+                <w:sz w:val="18"/>
+                <w:szCs w:val="18"/>
+              </w:rPr>
+              <w:t>t</w:t>
+            </w:r>
+            <w:r>
+              <w:rPr>
+                <w:rFonts w:ascii="Poppins Medium" w:hAnsi="Poppins Medium" w:cs="Poppins Medium"/>
+                <w:sz w:val="18"/>
+                <w:szCs w:val="18"/>
+              </w:rPr>
+              <w:t>}</w:t>
+            </w:r>
+            <w:r>
+              <w:rPr>
+                <w:rFonts w:ascii="Poppins Medium" w:hAnsi="Poppins Medium" w:cs="Poppins Medium"/>
+                <w:b/>
+                <w:bCs/>
+                <w:color w:val="F05578"/>
+                <w:sz w:val="2"/>
+                <w:szCs w:val="2"/>
+              </w:rPr>
+              <w:t>{/products}</w:t>
+            </w:r>
+          </w:p>
+        </w:tc>
+      </w:tr>
+      <w:tr>
+        <w:tc>
+          <w:tcPr>
+            <w:tcW w:w="630" w:type="dxa"/>
+            <w:tcBorders>
+              <w:left w:val="nil"/>
+              <w:right w:val="nil"/>
+            </w:tcBorders>
+          </w:tcPr>
+          <w:p>
+            <w:pPr>
+              <w:spacing w:line="200" w:lineRule="exact"/>
+              <w:contextualSpacing/>
               <w:rPr>
                 <w:rFonts w:ascii="Poppins Medium" w:hAnsi="Poppins Medium" w:cs="Poppins Medium"/>
                 <w:color w:val="082B3D"/>
                 <w:sz w:val="16"/>
                 <w:szCs w:val="16"/>
               </w:rPr>
-              <w:t>1</w:t>
-            </w:r>
-          </w:p>
-        </w:tc>
-        <w:tc>
-          <w:tcPr>
-            <w:tcW w:w="5509" w:type="dxa"/>
+            </w:pPr>
+          </w:p>
+        </w:tc>
+        <w:tc>
+          <w:tcPr>
+            <w:tcW w:w="4951" w:type="dxa"/>
             <w:gridSpan w:val="3"/>
-          </w:tcPr>
-          <w:p>
-            <w:pPr>
-              <w:contextualSpacing/>
-              <w:rPr>
-                <w:rFonts w:ascii="Poppins Medium" w:hAnsi="Poppins Medium" w:cs="Poppins Medium"/>
-                <w:sz w:val="20"/>
-                <w:szCs w:val="20"/>
-              </w:rPr>
-            </w:pPr>
-            <w:r>
+            <w:tcBorders>
+              <w:left w:val="nil"/>
+              <w:right w:val="nil"/>
+            </w:tcBorders>
+          </w:tcPr>
+          <w:p>
+            <w:pPr>
+              <w:spacing w:line="200" w:lineRule="exact"/>
+              <w:contextualSpacing/>
               <w:rPr>
                 <w:rFonts w:ascii="Poppins Medium" w:hAnsi="Poppins Medium" w:cs="Poppins Medium"/>
                 <w:color w:val="082B3D"/>
                 <w:sz w:val="16"/>
                 <w:szCs w:val="16"/>
               </w:rPr>
-              <w:t>Men Micro Print Slim Fit Shirt</w:t>
-            </w:r>
-          </w:p>
-        </w:tc>
-        <w:tc>
-          <w:tcPr>
-            <w:tcW w:w="510" w:type="dxa"/>
-          </w:tcPr>
-          <w:p>
-            <w:pPr>
+            </w:pPr>
+          </w:p>
+        </w:tc>
+        <w:tc>
+          <w:tcPr>
+            <w:tcW w:w="696" w:type="dxa"/>
+            <w:tcBorders>
+              <w:left w:val="nil"/>
+              <w:right w:val="nil"/>
+            </w:tcBorders>
+          </w:tcPr>
+          <w:p>
+            <w:pPr>
+              <w:spacing w:line="200" w:lineRule="exact"/>
               <w:contextualSpacing/>
               <w:jc w:val="center"/>
-              <w:rPr>
-                <w:rFonts w:ascii="Poppins Medium" w:hAnsi="Poppins Medium" w:cs="Poppins Medium"/>
-                <w:sz w:val="20"/>
-                <w:szCs w:val="20"/>
-              </w:rPr>
-            </w:pPr>
-            <w:r>
               <w:rPr>
                 <w:rFonts w:ascii="Poppins Medium" w:hAnsi="Poppins Medium" w:cs="Poppins Medium"/>
                 <w:color w:val="082B3D"/>
                 <w:sz w:val="16"/>
                 <w:szCs w:val="16"/>
               </w:rPr>
-              <w:t>1</w:t>
-            </w:r>
-          </w:p>
-        </w:tc>
-        <w:tc>
-          <w:tcPr>
-            <w:tcW w:w="887" w:type="dxa"/>
-          </w:tcPr>
-          <w:p>
-            <w:pPr>
+            </w:pPr>
+          </w:p>
+        </w:tc>
+        <w:tc>
+          <w:tcPr>
+            <w:tcW w:w="883" w:type="dxa"/>
+            <w:gridSpan w:val="2"/>
+            <w:tcBorders>
+              <w:left w:val="nil"/>
+              <w:right w:val="nil"/>
+            </w:tcBorders>
+          </w:tcPr>
+          <w:p>
+            <w:pPr>
+              <w:spacing w:line="200" w:lineRule="exact"/>
               <w:contextualSpacing/>
               <w:jc w:val="center"/>
-              <w:rPr>
-                <w:rFonts w:ascii="Poppins Medium" w:hAnsi="Poppins Medium" w:cs="Poppins Medium"/>
-                <w:sz w:val="20"/>
-                <w:szCs w:val="20"/>
-              </w:rPr>
-            </w:pPr>
-            <w:r>
               <w:rPr>
                 <w:rFonts w:ascii="Poppins Medium" w:hAnsi="Poppins Medium" w:cs="Poppins Medium"/>
                 <w:color w:val="082B3D"/>
                 <w:sz w:val="16"/>
                 <w:szCs w:val="16"/>
               </w:rPr>
-              <w:t>2299.00</w:t>
-            </w:r>
-          </w:p>
-        </w:tc>
-        <w:tc>
-          <w:tcPr>
-            <w:tcW w:w="1040" w:type="dxa"/>
-          </w:tcPr>
-          <w:p>
-            <w:pPr>
+            </w:pPr>
+          </w:p>
+        </w:tc>
+        <w:tc>
+          <w:tcPr>
+            <w:tcW w:w="948" w:type="dxa"/>
+            <w:tcBorders>
+              <w:left w:val="nil"/>
+              <w:right w:val="nil"/>
+            </w:tcBorders>
+          </w:tcPr>
+          <w:p>
+            <w:pPr>
+              <w:spacing w:line="200" w:lineRule="exact"/>
               <w:contextualSpacing/>
               <w:jc w:val="center"/>
-              <w:rPr>
-                <w:rFonts w:ascii="Poppins Medium" w:hAnsi="Poppins Medium" w:cs="Poppins Medium"/>
-                <w:sz w:val="20"/>
-                <w:szCs w:val="20"/>
-              </w:rPr>
-            </w:pPr>
-            <w:r>
               <w:rPr>
                 <w:rFonts w:ascii="Poppins Medium" w:hAnsi="Poppins Medium" w:cs="Poppins Medium"/>
                 <w:color w:val="082B3D"/>
                 <w:sz w:val="16"/>
                 <w:szCs w:val="16"/>
               </w:rPr>
-              <w:t>874.00</w:t>
-            </w:r>
-          </w:p>
-        </w:tc>
-        <w:tc>
-          <w:tcPr>
-            <w:tcW w:w="877" w:type="dxa"/>
-          </w:tcPr>
-          <w:p>
-            <w:pPr>
+            </w:pPr>
+          </w:p>
+        </w:tc>
+        <w:tc>
+          <w:tcPr>
+            <w:tcW w:w="875" w:type="dxa"/>
+            <w:tcBorders>
+              <w:left w:val="nil"/>
+              <w:right w:val="nil"/>
+            </w:tcBorders>
+          </w:tcPr>
+          <w:p>
+            <w:pPr>
+              <w:spacing w:line="200" w:lineRule="exact"/>
               <w:contextualSpacing/>
               <w:jc w:val="center"/>
-              <w:rPr>
-                <w:rFonts w:ascii="Poppins Medium" w:hAnsi="Poppins Medium" w:cs="Poppins Medium"/>
-                <w:sz w:val="20"/>
-                <w:szCs w:val="20"/>
-              </w:rPr>
-            </w:pPr>
-            <w:r>
               <w:rPr>
                 <w:rFonts w:ascii="Poppins Medium" w:hAnsi="Poppins Medium" w:cs="Poppins Medium"/>
                 <w:color w:val="082B3D"/>
                 <w:sz w:val="16"/>
                 <w:szCs w:val="16"/>
               </w:rPr>
-              <w:t>1357.14</w:t>
-            </w:r>
-          </w:p>
-        </w:tc>
-        <w:tc>
-          <w:tcPr>
-            <w:tcW w:w="713" w:type="dxa"/>
-          </w:tcPr>
-          <w:p>
-            <w:pPr>
+            </w:pPr>
+          </w:p>
+        </w:tc>
+        <w:tc>
+          <w:tcPr>
+            <w:tcW w:w="833" w:type="dxa"/>
+            <w:tcBorders>
+              <w:left w:val="nil"/>
+              <w:right w:val="nil"/>
+            </w:tcBorders>
+          </w:tcPr>
+          <w:p>
+            <w:pPr>
+              <w:spacing w:line="200" w:lineRule="exact"/>
               <w:contextualSpacing/>
               <w:jc w:val="center"/>
-              <w:rPr>
-                <w:rFonts w:ascii="Poppins Medium" w:hAnsi="Poppins Medium" w:cs="Poppins Medium"/>
-                <w:sz w:val="20"/>
-                <w:szCs w:val="20"/>
-              </w:rPr>
-            </w:pPr>
-            <w:r>
               <w:rPr>
                 <w:rFonts w:ascii="Poppins Medium" w:hAnsi="Poppins Medium" w:cs="Poppins Medium"/>
                 <w:color w:val="082B3D"/>
                 <w:sz w:val="16"/>
                 <w:szCs w:val="16"/>
               </w:rPr>
-              <w:t>67.86</w:t>
-            </w:r>
-          </w:p>
-        </w:tc>
-        <w:tc>
-          <w:tcPr>
-            <w:tcW w:w="788" w:type="dxa"/>
-          </w:tcPr>
-          <w:p>
-            <w:pPr>
+            </w:pPr>
+          </w:p>
+        </w:tc>
+        <w:tc>
+          <w:tcPr>
+            <w:tcW w:w="956" w:type="dxa"/>
+            <w:tcBorders>
+              <w:left w:val="nil"/>
+              <w:right w:val="nil"/>
+            </w:tcBorders>
+          </w:tcPr>
+          <w:p>
+            <w:pPr>
+              <w:spacing w:line="200" w:lineRule="exact"/>
               <w:contextualSpacing/>
               <w:jc w:val="center"/>
-              <w:rPr>
-                <w:rFonts w:ascii="Poppins Medium" w:hAnsi="Poppins Medium" w:cs="Poppins Medium"/>
-                <w:sz w:val="20"/>
-                <w:szCs w:val="20"/>
-              </w:rPr>
-            </w:pPr>
-            <w:r>
               <w:rPr>
                 <w:rFonts w:ascii="Poppins Medium" w:hAnsi="Poppins Medium" w:cs="Poppins Medium"/>
                 <w:color w:val="082B3D"/>
                 <w:sz w:val="16"/>
                 <w:szCs w:val="16"/>
               </w:rPr>
-              <w:t>1425.00</w:t>
-            </w:r>
+            </w:pPr>
           </w:p>
         </w:tc>
       </w:tr>
       <w:tr>
         <w:tc>
           <w:tcPr>
-            <w:tcW w:w="438" w:type="dxa"/>
+            <w:tcW w:w="5581" w:type="dxa"/>
+            <w:gridSpan w:val="4"/>
+            <w:tcBorders>
+              <w:bottom w:val="single" w:sz="4" w:space="0" w:color="082B3D"/>
+            </w:tcBorders>
+          </w:tcPr>
+          <w:p>
+            <w:pPr>
+              <w:contextualSpacing/>
+              <w:rPr>
+                <w:rFonts w:ascii="Poppins Medium" w:hAnsi="Poppins Medium" w:cs="Poppins Medium"/>
+                <w:color w:val="082B3D"/>
+                <w:sz w:val="18"/>
+                <w:szCs w:val="18"/>
+              </w:rPr>
+            </w:pPr>
+            <w:r>
+              <w:rPr>
+                <w:rFonts w:ascii="Poppins Medium" w:hAnsi="Poppins Medium" w:cs="Poppins Medium"/>
+                <w:b/>
+                <w:bCs/>
+                <w:color w:val="082B3D"/>
+                <w:sz w:val="18"/>
+                <w:szCs w:val="18"/>
+              </w:rPr>
+              <w:t>Total:</w:t>
+            </w:r>
+          </w:p>
+        </w:tc>
+        <w:tc>
+          <w:tcPr>
+            <w:tcW w:w="696" w:type="dxa"/>
+            <w:tcBorders>
+              <w:bottom w:val="single" w:sz="4" w:space="0" w:color="082B3D"/>
+            </w:tcBorders>
           </w:tcPr>
           <w:p>
             <w:pPr>
@@ -1971,58 +2251,49 @@
               <w:jc w:val="center"/>
               <w:rPr>
                 <w:rFonts w:ascii="Poppins Medium" w:hAnsi="Poppins Medium" w:cs="Poppins Medium"/>
-                <w:sz w:val="20"/>
-                <w:szCs w:val="20"/>
-              </w:rPr>
-            </w:pPr>
-            <w:r>
-              <w:rPr>
-                <w:rFonts w:ascii="Poppins Medium" w:hAnsi="Poppins Medium" w:cs="Poppins Medium"/>
-                <w:color w:val="082B3D"/>
-                <w:sz w:val="16"/>
-                <w:szCs w:val="16"/>
-              </w:rPr>
-              <w:t>2</w:t>
-            </w:r>
-          </w:p>
-        </w:tc>
-        <w:tc>
-          <w:tcPr>
-            <w:tcW w:w="5509" w:type="dxa"/>
-            <w:gridSpan w:val="3"/>
-          </w:tcPr>
-          <w:p>
-            <w:pPr>
-              <w:contextualSpacing/>
-              <w:rPr>
-                <w:rFonts w:ascii="Poppins Medium" w:hAnsi="Poppins Medium" w:cs="Poppins Medium"/>
-                <w:sz w:val="20"/>
-                <w:szCs w:val="20"/>
-              </w:rPr>
-            </w:pPr>
-            <w:r>
-              <w:rPr>
-                <w:rFonts w:ascii="Poppins Medium" w:hAnsi="Poppins Medium" w:cs="Poppins Medium"/>
-                <w:color w:val="082B3D"/>
-                <w:sz w:val="16"/>
-                <w:szCs w:val="16"/>
-              </w:rPr>
-              <w:t>Logo Print Loose Fit Hoodi</w:t>
-            </w:r>
-            <w:r>
-              <w:rPr>
-                <w:rFonts w:ascii="Poppins Medium" w:hAnsi="Poppins Medium" w:cs="Poppins Medium"/>
-                <w:color w:val="082B3D"/>
-                <w:sz w:val="16"/>
-                <w:szCs w:val="16"/>
-              </w:rPr>
-              <w:t>e</w:t>
-            </w:r>
-          </w:p>
-        </w:tc>
-        <w:tc>
-          <w:tcPr>
-            <w:tcW w:w="510" w:type="dxa"/>
+                <w:color w:val="082B3D"/>
+                <w:sz w:val="18"/>
+                <w:szCs w:val="18"/>
+              </w:rPr>
+            </w:pPr>
+            <w:r>
+              <w:rPr>
+                <w:rFonts w:ascii="Poppins Medium" w:hAnsi="Poppins Medium" w:cs="Poppins Medium"/>
+                <w:color w:val="082B3D"/>
+                <w:sz w:val="18"/>
+                <w:szCs w:val="18"/>
+              </w:rPr>
+              <w:t>{</w:t>
+            </w:r>
+            <w:proofErr w:type="spellStart"/>
+            <w:r>
+              <w:rPr>
+                <w:rFonts w:ascii="Poppins Medium" w:hAnsi="Poppins Medium" w:cs="Poppins Medium"/>
+                <w:color w:val="082B3D"/>
+                <w:sz w:val="18"/>
+                <w:szCs w:val="18"/>
+              </w:rPr>
+              <w:t>tqt</w:t>
+            </w:r>
+            <w:proofErr w:type="spellEnd"/>
+            <w:r>
+              <w:rPr>
+                <w:rFonts w:ascii="Poppins Medium" w:hAnsi="Poppins Medium" w:cs="Poppins Medium"/>
+                <w:color w:val="082B3D"/>
+                <w:sz w:val="18"/>
+                <w:szCs w:val="18"/>
+              </w:rPr>
+              <w:t>}</w:t>
+            </w:r>
+          </w:p>
+        </w:tc>
+        <w:tc>
+          <w:tcPr>
+            <w:tcW w:w="883" w:type="dxa"/>
+            <w:gridSpan w:val="2"/>
+            <w:tcBorders>
+              <w:bottom w:val="single" w:sz="4" w:space="0" w:color="082B3D"/>
+            </w:tcBorders>
           </w:tcPr>
           <w:p>
             <w:pPr>
@@ -2030,24 +2301,48 @@
               <w:jc w:val="center"/>
               <w:rPr>
                 <w:rFonts w:ascii="Poppins Medium" w:hAnsi="Poppins Medium" w:cs="Poppins Medium"/>
-                <w:sz w:val="20"/>
-                <w:szCs w:val="20"/>
-              </w:rPr>
-            </w:pPr>
-            <w:r>
-              <w:rPr>
-                <w:rFonts w:ascii="Poppins Medium" w:hAnsi="Poppins Medium" w:cs="Poppins Medium"/>
-                <w:color w:val="082B3D"/>
-                <w:sz w:val="16"/>
-                <w:szCs w:val="16"/>
-              </w:rPr>
-              <w:t>1</w:t>
-            </w:r>
-          </w:p>
-        </w:tc>
-        <w:tc>
-          <w:tcPr>
-            <w:tcW w:w="887" w:type="dxa"/>
+                <w:color w:val="082B3D"/>
+                <w:sz w:val="18"/>
+                <w:szCs w:val="18"/>
+              </w:rPr>
+            </w:pPr>
+            <w:r>
+              <w:rPr>
+                <w:rFonts w:ascii="Poppins Medium" w:hAnsi="Poppins Medium" w:cs="Poppins Medium"/>
+                <w:color w:val="082B3D"/>
+                <w:sz w:val="18"/>
+                <w:szCs w:val="18"/>
+              </w:rPr>
+              <w:t>{</w:t>
+            </w:r>
+            <w:proofErr w:type="spellStart"/>
+            <w:r>
+              <w:rPr>
+                <w:rFonts w:ascii="Poppins Medium" w:hAnsi="Poppins Medium" w:cs="Poppins Medium"/>
+                <w:color w:val="082B3D"/>
+                <w:sz w:val="18"/>
+                <w:szCs w:val="18"/>
+              </w:rPr>
+              <w:t>tgr</w:t>
+            </w:r>
+            <w:proofErr w:type="spellEnd"/>
+            <w:r>
+              <w:rPr>
+                <w:rFonts w:ascii="Poppins Medium" w:hAnsi="Poppins Medium" w:cs="Poppins Medium"/>
+                <w:color w:val="082B3D"/>
+                <w:sz w:val="18"/>
+                <w:szCs w:val="18"/>
+              </w:rPr>
+              <w:t>}</w:t>
+            </w:r>
+          </w:p>
+        </w:tc>
+        <w:tc>
+          <w:tcPr>
+            <w:tcW w:w="948" w:type="dxa"/>
+            <w:tcBorders>
+              <w:bottom w:val="single" w:sz="4" w:space="0" w:color="082B3D"/>
+            </w:tcBorders>
           </w:tcPr>
           <w:p>
             <w:pPr>
@@ -2055,24 +2350,48 @@
               <w:jc w:val="center"/>
               <w:rPr>
                 <w:rFonts w:ascii="Poppins Medium" w:hAnsi="Poppins Medium" w:cs="Poppins Medium"/>
-                <w:sz w:val="20"/>
-                <w:szCs w:val="20"/>
-              </w:rPr>
-            </w:pPr>
-            <w:r>
-              <w:rPr>
-                <w:rFonts w:ascii="Poppins Medium" w:hAnsi="Poppins Medium" w:cs="Poppins Medium"/>
-                <w:color w:val="082B3D"/>
-                <w:sz w:val="16"/>
-                <w:szCs w:val="16"/>
-              </w:rPr>
-              <w:t>2499.00</w:t>
-            </w:r>
-          </w:p>
-        </w:tc>
-        <w:tc>
-          <w:tcPr>
-            <w:tcW w:w="1040" w:type="dxa"/>
+                <w:color w:val="082B3D"/>
+                <w:sz w:val="18"/>
+                <w:szCs w:val="18"/>
+              </w:rPr>
+            </w:pPr>
+            <w:r>
+              <w:rPr>
+                <w:rFonts w:ascii="Poppins Medium" w:hAnsi="Poppins Medium" w:cs="Poppins Medium"/>
+                <w:color w:val="082B3D"/>
+                <w:sz w:val="18"/>
+                <w:szCs w:val="18"/>
+              </w:rPr>
+              <w:t>{</w:t>
+            </w:r>
+            <w:proofErr w:type="spellStart"/>
+            <w:r>
+              <w:rPr>
+                <w:rFonts w:ascii="Poppins Medium" w:hAnsi="Poppins Medium" w:cs="Poppins Medium"/>
+                <w:color w:val="082B3D"/>
+                <w:sz w:val="18"/>
+                <w:szCs w:val="18"/>
+              </w:rPr>
+              <w:t>tdi</w:t>
+            </w:r>
+            <w:proofErr w:type="spellEnd"/>
+            <w:r>
+              <w:rPr>
+                <w:rFonts w:ascii="Poppins Medium" w:hAnsi="Poppins Medium" w:cs="Poppins Medium"/>
+                <w:color w:val="082B3D"/>
+                <w:sz w:val="18"/>
+                <w:szCs w:val="18"/>
+              </w:rPr>
+              <w:t>}</w:t>
+            </w:r>
+          </w:p>
+        </w:tc>
+        <w:tc>
+          <w:tcPr>
+            <w:tcW w:w="875" w:type="dxa"/>
+            <w:tcBorders>
+              <w:bottom w:val="single" w:sz="4" w:space="0" w:color="082B3D"/>
+            </w:tcBorders>
           </w:tcPr>
           <w:p>
             <w:pPr>
@@ -2080,24 +2399,48 @@
               <w:jc w:val="center"/>
               <w:rPr>
                 <w:rFonts w:ascii="Poppins Medium" w:hAnsi="Poppins Medium" w:cs="Poppins Medium"/>
-                <w:sz w:val="20"/>
-                <w:szCs w:val="20"/>
-              </w:rPr>
-            </w:pPr>
-            <w:r>
-              <w:rPr>
-                <w:rFonts w:ascii="Poppins Medium" w:hAnsi="Poppins Medium" w:cs="Poppins Medium"/>
-                <w:color w:val="082B3D"/>
-                <w:sz w:val="16"/>
-                <w:szCs w:val="16"/>
-              </w:rPr>
-              <w:t>1249.00</w:t>
-            </w:r>
-          </w:p>
-        </w:tc>
-        <w:tc>
-          <w:tcPr>
-            <w:tcW w:w="877" w:type="dxa"/>
+                <w:color w:val="082B3D"/>
+                <w:sz w:val="18"/>
+                <w:szCs w:val="18"/>
+              </w:rPr>
+            </w:pPr>
+            <w:r>
+              <w:rPr>
+                <w:rFonts w:ascii="Poppins Medium" w:hAnsi="Poppins Medium" w:cs="Poppins Medium"/>
+                <w:color w:val="082B3D"/>
+                <w:sz w:val="18"/>
+                <w:szCs w:val="18"/>
+              </w:rPr>
+              <w:t>{</w:t>
+            </w:r>
+            <w:proofErr w:type="spellStart"/>
+            <w:r>
+              <w:rPr>
+                <w:rFonts w:ascii="Poppins Medium" w:hAnsi="Poppins Medium" w:cs="Poppins Medium"/>
+                <w:color w:val="082B3D"/>
+                <w:sz w:val="18"/>
+                <w:szCs w:val="18"/>
+              </w:rPr>
+              <w:t>tta</w:t>
+            </w:r>
+            <w:proofErr w:type="spellEnd"/>
+            <w:r>
+              <w:rPr>
+                <w:rFonts w:ascii="Poppins Medium" w:hAnsi="Poppins Medium" w:cs="Poppins Medium"/>
+                <w:color w:val="082B3D"/>
+                <w:sz w:val="18"/>
+                <w:szCs w:val="18"/>
+              </w:rPr>
+              <w:t>}</w:t>
+            </w:r>
+          </w:p>
+        </w:tc>
+        <w:tc>
+          <w:tcPr>
+            <w:tcW w:w="833" w:type="dxa"/>
+            <w:tcBorders>
+              <w:bottom w:val="single" w:sz="4" w:space="0" w:color="082B3D"/>
+            </w:tcBorders>
           </w:tcPr>
           <w:p>
             <w:pPr>
@@ -2105,24 +2448,48 @@
               <w:jc w:val="center"/>
               <w:rPr>
                 <w:rFonts w:ascii="Poppins Medium" w:hAnsi="Poppins Medium" w:cs="Poppins Medium"/>
-                <w:sz w:val="20"/>
-                <w:szCs w:val="20"/>
-              </w:rPr>
-            </w:pPr>
-            <w:r>
-              <w:rPr>
-                <w:rFonts w:ascii="Poppins Medium" w:hAnsi="Poppins Medium" w:cs="Poppins Medium"/>
-                <w:color w:val="082B3D"/>
-                <w:sz w:val="16"/>
-                <w:szCs w:val="16"/>
-              </w:rPr>
-              <w:t>1190.48</w:t>
-            </w:r>
-          </w:p>
-        </w:tc>
-        <w:tc>
-          <w:tcPr>
-            <w:tcW w:w="713" w:type="dxa"/>
+                <w:color w:val="082B3D"/>
+                <w:sz w:val="18"/>
+                <w:szCs w:val="18"/>
+              </w:rPr>
+            </w:pPr>
+            <w:r>
+              <w:rPr>
+                <w:rFonts w:ascii="Poppins Medium" w:hAnsi="Poppins Medium" w:cs="Poppins Medium"/>
+                <w:color w:val="082B3D"/>
+                <w:sz w:val="18"/>
+                <w:szCs w:val="18"/>
+              </w:rPr>
+              <w:t>{</w:t>
+            </w:r>
+            <w:proofErr w:type="spellStart"/>
+            <w:r>
+              <w:rPr>
+                <w:rFonts w:ascii="Poppins Medium" w:hAnsi="Poppins Medium" w:cs="Poppins Medium"/>
+                <w:color w:val="082B3D"/>
+                <w:sz w:val="18"/>
+                <w:szCs w:val="18"/>
+              </w:rPr>
+              <w:t>tgs</w:t>
+            </w:r>
+            <w:proofErr w:type="spellEnd"/>
+            <w:r>
+              <w:rPr>
+                <w:rFonts w:ascii="Poppins Medium" w:hAnsi="Poppins Medium" w:cs="Poppins Medium"/>
+                <w:color w:val="082B3D"/>
+                <w:sz w:val="18"/>
+                <w:szCs w:val="18"/>
+              </w:rPr>
+              <w:t>}</w:t>
+            </w:r>
+          </w:p>
+        </w:tc>
+        <w:tc>
+          <w:tcPr>
+            <w:tcW w:w="956" w:type="dxa"/>
+            <w:tcBorders>
+              <w:bottom w:val="single" w:sz="4" w:space="0" w:color="082B3D"/>
+            </w:tcBorders>
           </w:tcPr>
           <w:p>
             <w:pPr>
@@ -2130,43 +2497,39 @@
               <w:jc w:val="center"/>
               <w:rPr>
                 <w:rFonts w:ascii="Poppins Medium" w:hAnsi="Poppins Medium" w:cs="Poppins Medium"/>
-                <w:sz w:val="20"/>
-                <w:szCs w:val="20"/>
-              </w:rPr>
-            </w:pPr>
-            <w:r>
-              <w:rPr>
-                <w:rFonts w:ascii="Poppins Medium" w:hAnsi="Poppins Medium" w:cs="Poppins Medium"/>
-                <w:color w:val="082B3D"/>
-                <w:sz w:val="16"/>
-                <w:szCs w:val="16"/>
-              </w:rPr>
-              <w:t>59.52</w:t>
-            </w:r>
-          </w:p>
-        </w:tc>
-        <w:tc>
-          <w:tcPr>
-            <w:tcW w:w="788" w:type="dxa"/>
-          </w:tcPr>
-          <w:p>
-            <w:pPr>
-              <w:contextualSpacing/>
-              <w:jc w:val="center"/>
-              <w:rPr>
-                <w:rFonts w:ascii="Poppins Medium" w:hAnsi="Poppins Medium" w:cs="Poppins Medium"/>
-                <w:sz w:val="20"/>
-                <w:szCs w:val="20"/>
-              </w:rPr>
-            </w:pPr>
-            <w:r>
-              <w:rPr>
-                <w:rFonts w:ascii="Poppins Medium" w:hAnsi="Poppins Medium" w:cs="Poppins Medium"/>
-                <w:color w:val="082B3D"/>
-                <w:sz w:val="16"/>
-                <w:szCs w:val="16"/>
-              </w:rPr>
-              <w:t>1250.00</w:t>
+                <w:color w:val="082B3D"/>
+                <w:sz w:val="18"/>
+                <w:szCs w:val="18"/>
+              </w:rPr>
+            </w:pPr>
+            <w:r>
+              <w:rPr>
+                <w:rFonts w:ascii="Poppins Medium" w:hAnsi="Poppins Medium" w:cs="Poppins Medium"/>
+                <w:color w:val="082B3D"/>
+                <w:sz w:val="18"/>
+                <w:szCs w:val="18"/>
+              </w:rPr>
+              <w:t>{</w:t>
+            </w:r>
+            <w:proofErr w:type="spellStart"/>
+            <w:r>
+              <w:rPr>
+                <w:rFonts w:ascii="Poppins Medium" w:hAnsi="Poppins Medium" w:cs="Poppins Medium"/>
+                <w:color w:val="082B3D"/>
+                <w:sz w:val="18"/>
+                <w:szCs w:val="18"/>
+              </w:rPr>
+              <w:t>tto</w:t>
+            </w:r>
+            <w:proofErr w:type="spellEnd"/>
+            <w:r>
+              <w:rPr>
+                <w:rFonts w:ascii="Poppins Medium" w:hAnsi="Poppins Medium" w:cs="Poppins Medium"/>
+                <w:color w:val="082B3D"/>
+                <w:sz w:val="18"/>
+                <w:szCs w:val="18"/>
+              </w:rPr>
+              <w:t>}</w:t>
             </w:r>
           </w:p>
         </w:tc>
@@ -2174,820 +2537,8 @@
       <w:tr>
         <w:tc>
           <w:tcPr>
-            <w:tcW w:w="438" w:type="dxa"/>
-          </w:tcPr>
-          <w:p>
-            <w:pPr>
-              <w:contextualSpacing/>
-              <w:jc w:val="center"/>
-              <w:rPr>
-                <w:rFonts w:ascii="Poppins Medium" w:hAnsi="Poppins Medium" w:cs="Poppins Medium"/>
-                <w:sz w:val="20"/>
-                <w:szCs w:val="20"/>
-              </w:rPr>
-            </w:pPr>
-            <w:r>
-              <w:rPr>
-                <w:rFonts w:ascii="Poppins Medium" w:hAnsi="Poppins Medium" w:cs="Poppins Medium"/>
-                <w:color w:val="082B3D"/>
-                <w:sz w:val="16"/>
-                <w:szCs w:val="16"/>
-              </w:rPr>
-              <w:t>3</w:t>
-            </w:r>
-          </w:p>
-        </w:tc>
-        <w:tc>
-          <w:tcPr>
-            <w:tcW w:w="5509" w:type="dxa"/>
-            <w:gridSpan w:val="3"/>
-          </w:tcPr>
-          <w:p>
-            <w:pPr>
-              <w:contextualSpacing/>
-              <w:rPr>
-                <w:rFonts w:ascii="Poppins Medium" w:hAnsi="Poppins Medium" w:cs="Poppins Medium"/>
-                <w:sz w:val="20"/>
-                <w:szCs w:val="20"/>
-              </w:rPr>
-            </w:pPr>
-            <w:r>
-              <w:rPr>
-                <w:rFonts w:ascii="Poppins Medium" w:hAnsi="Poppins Medium" w:cs="Poppins Medium"/>
-                <w:color w:val="082B3D"/>
-                <w:sz w:val="16"/>
-                <w:szCs w:val="16"/>
-              </w:rPr>
-              <w:t>Men Oversized Cargo Joggers</w:t>
-            </w:r>
-          </w:p>
-        </w:tc>
-        <w:tc>
-          <w:tcPr>
-            <w:tcW w:w="510" w:type="dxa"/>
-          </w:tcPr>
-          <w:p>
-            <w:pPr>
-              <w:contextualSpacing/>
-              <w:jc w:val="center"/>
-              <w:rPr>
-                <w:rFonts w:ascii="Poppins Medium" w:hAnsi="Poppins Medium" w:cs="Poppins Medium"/>
-                <w:sz w:val="20"/>
-                <w:szCs w:val="20"/>
-              </w:rPr>
-            </w:pPr>
-            <w:r>
-              <w:rPr>
-                <w:rFonts w:ascii="Poppins Medium" w:hAnsi="Poppins Medium" w:cs="Poppins Medium"/>
-                <w:color w:val="082B3D"/>
-                <w:sz w:val="16"/>
-                <w:szCs w:val="16"/>
-              </w:rPr>
-              <w:t>1</w:t>
-            </w:r>
-          </w:p>
-        </w:tc>
-        <w:tc>
-          <w:tcPr>
-            <w:tcW w:w="887" w:type="dxa"/>
-          </w:tcPr>
-          <w:p>
-            <w:pPr>
-              <w:contextualSpacing/>
-              <w:jc w:val="center"/>
-              <w:rPr>
-                <w:rFonts w:ascii="Poppins Medium" w:hAnsi="Poppins Medium" w:cs="Poppins Medium"/>
-                <w:sz w:val="20"/>
-                <w:szCs w:val="20"/>
-              </w:rPr>
-            </w:pPr>
-            <w:r>
-              <w:rPr>
-                <w:rFonts w:ascii="Poppins Medium" w:hAnsi="Poppins Medium" w:cs="Poppins Medium"/>
-                <w:color w:val="082B3D"/>
-                <w:sz w:val="16"/>
-                <w:szCs w:val="16"/>
-              </w:rPr>
-              <w:t>3199.00</w:t>
-            </w:r>
-          </w:p>
-        </w:tc>
-        <w:tc>
-          <w:tcPr>
-            <w:tcW w:w="1040" w:type="dxa"/>
-          </w:tcPr>
-          <w:p>
-            <w:pPr>
-              <w:contextualSpacing/>
-              <w:jc w:val="center"/>
-              <w:rPr>
-                <w:rFonts w:ascii="Poppins Medium" w:hAnsi="Poppins Medium" w:cs="Poppins Medium"/>
-                <w:sz w:val="20"/>
-                <w:szCs w:val="20"/>
-              </w:rPr>
-            </w:pPr>
-            <w:r>
-              <w:rPr>
-                <w:rFonts w:ascii="Poppins Medium" w:hAnsi="Poppins Medium" w:cs="Poppins Medium"/>
-                <w:color w:val="082B3D"/>
-                <w:sz w:val="16"/>
-                <w:szCs w:val="16"/>
-              </w:rPr>
-              <w:t>2207.00</w:t>
-            </w:r>
-          </w:p>
-        </w:tc>
-        <w:tc>
-          <w:tcPr>
-            <w:tcW w:w="877" w:type="dxa"/>
-          </w:tcPr>
-          <w:p>
-            <w:pPr>
-              <w:contextualSpacing/>
-              <w:jc w:val="center"/>
-              <w:rPr>
-                <w:rFonts w:ascii="Poppins Medium" w:hAnsi="Poppins Medium" w:cs="Poppins Medium"/>
-                <w:sz w:val="20"/>
-                <w:szCs w:val="20"/>
-              </w:rPr>
-            </w:pPr>
-            <w:r>
-              <w:rPr>
-                <w:rFonts w:ascii="Poppins Medium" w:hAnsi="Poppins Medium" w:cs="Poppins Medium"/>
-                <w:color w:val="082B3D"/>
-                <w:sz w:val="16"/>
-                <w:szCs w:val="16"/>
-              </w:rPr>
-              <w:t>944.76</w:t>
-            </w:r>
-          </w:p>
-        </w:tc>
-        <w:tc>
-          <w:tcPr>
-            <w:tcW w:w="713" w:type="dxa"/>
-          </w:tcPr>
-          <w:p>
-            <w:pPr>
-              <w:contextualSpacing/>
-              <w:jc w:val="center"/>
-              <w:rPr>
-                <w:rFonts w:ascii="Poppins Medium" w:hAnsi="Poppins Medium" w:cs="Poppins Medium"/>
-                <w:sz w:val="20"/>
-                <w:szCs w:val="20"/>
-              </w:rPr>
-            </w:pPr>
-            <w:r>
-              <w:rPr>
-                <w:rFonts w:ascii="Poppins Medium" w:hAnsi="Poppins Medium" w:cs="Poppins Medium"/>
-                <w:color w:val="082B3D"/>
-                <w:sz w:val="16"/>
-                <w:szCs w:val="16"/>
-              </w:rPr>
-              <w:t>47.24</w:t>
-            </w:r>
-          </w:p>
-        </w:tc>
-        <w:tc>
-          <w:tcPr>
-            <w:tcW w:w="788" w:type="dxa"/>
-          </w:tcPr>
-          <w:p>
-            <w:pPr>
-              <w:contextualSpacing/>
-              <w:jc w:val="center"/>
-              <w:rPr>
-                <w:rFonts w:ascii="Poppins Medium" w:hAnsi="Poppins Medium" w:cs="Poppins Medium"/>
-                <w:sz w:val="20"/>
-                <w:szCs w:val="20"/>
-              </w:rPr>
-            </w:pPr>
-            <w:r>
-              <w:rPr>
-                <w:rFonts w:ascii="Poppins Medium" w:hAnsi="Poppins Medium" w:cs="Poppins Medium"/>
-                <w:color w:val="082B3D"/>
-                <w:sz w:val="16"/>
-                <w:szCs w:val="16"/>
-              </w:rPr>
-              <w:t>992.00</w:t>
-            </w:r>
-          </w:p>
-        </w:tc>
-      </w:tr>
-      <w:tr>
-        <w:tc>
-          <w:tcPr>
-            <w:tcW w:w="438" w:type="dxa"/>
-            <w:tcBorders>
-              <w:bottom w:val="single" w:sz="4" w:space="0" w:color="082B3D"/>
-            </w:tcBorders>
-          </w:tcPr>
-          <w:p>
-            <w:pPr>
-              <w:contextualSpacing/>
-              <w:jc w:val="center"/>
-              <w:rPr>
-                <w:rFonts w:ascii="Poppins Medium" w:hAnsi="Poppins Medium" w:cs="Poppins Medium"/>
-                <w:sz w:val="20"/>
-                <w:szCs w:val="20"/>
-              </w:rPr>
-            </w:pPr>
-            <w:r>
-              <w:rPr>
-                <w:rFonts w:ascii="Poppins Medium" w:hAnsi="Poppins Medium" w:cs="Poppins Medium"/>
-                <w:color w:val="082B3D"/>
-                <w:sz w:val="16"/>
-                <w:szCs w:val="16"/>
-              </w:rPr>
-              <w:t>4</w:t>
-            </w:r>
-          </w:p>
-        </w:tc>
-        <w:tc>
-          <w:tcPr>
-            <w:tcW w:w="5509" w:type="dxa"/>
-            <w:gridSpan w:val="3"/>
-            <w:tcBorders>
-              <w:bottom w:val="single" w:sz="4" w:space="0" w:color="082B3D"/>
-            </w:tcBorders>
-          </w:tcPr>
-          <w:p>
-            <w:pPr>
-              <w:contextualSpacing/>
-              <w:rPr>
-                <w:rFonts w:ascii="Poppins Medium" w:hAnsi="Poppins Medium" w:cs="Poppins Medium"/>
-                <w:sz w:val="20"/>
-                <w:szCs w:val="20"/>
-              </w:rPr>
-            </w:pPr>
-            <w:r>
-              <w:rPr>
-                <w:rFonts w:ascii="Poppins Medium" w:hAnsi="Poppins Medium" w:cs="Poppins Medium"/>
-                <w:color w:val="082B3D"/>
-                <w:sz w:val="16"/>
-                <w:szCs w:val="16"/>
-              </w:rPr>
-              <w:t>Men Mid-Wash 512 Slim Tapered Fit Jeans</w:t>
-            </w:r>
-          </w:p>
-        </w:tc>
-        <w:tc>
-          <w:tcPr>
-            <w:tcW w:w="510" w:type="dxa"/>
-            <w:tcBorders>
-              <w:bottom w:val="single" w:sz="4" w:space="0" w:color="082B3D"/>
-            </w:tcBorders>
-          </w:tcPr>
-          <w:p>
-            <w:pPr>
-              <w:contextualSpacing/>
-              <w:jc w:val="center"/>
-              <w:rPr>
-                <w:rFonts w:ascii="Poppins Medium" w:hAnsi="Poppins Medium" w:cs="Poppins Medium"/>
-                <w:sz w:val="20"/>
-                <w:szCs w:val="20"/>
-              </w:rPr>
-            </w:pPr>
-            <w:r>
-              <w:rPr>
-                <w:rFonts w:ascii="Poppins Medium" w:hAnsi="Poppins Medium" w:cs="Poppins Medium"/>
-                <w:color w:val="082B3D"/>
-                <w:sz w:val="16"/>
-                <w:szCs w:val="16"/>
-              </w:rPr>
-              <w:t>1</w:t>
-            </w:r>
-          </w:p>
-        </w:tc>
-        <w:tc>
-          <w:tcPr>
-            <w:tcW w:w="887" w:type="dxa"/>
-            <w:tcBorders>
-              <w:bottom w:val="single" w:sz="4" w:space="0" w:color="082B3D"/>
-            </w:tcBorders>
-          </w:tcPr>
-          <w:p>
-            <w:pPr>
-              <w:contextualSpacing/>
-              <w:jc w:val="center"/>
-              <w:rPr>
-                <w:rFonts w:ascii="Poppins Medium" w:hAnsi="Poppins Medium" w:cs="Poppins Medium"/>
-                <w:sz w:val="20"/>
-                <w:szCs w:val="20"/>
-              </w:rPr>
-            </w:pPr>
-            <w:r>
-              <w:rPr>
-                <w:rFonts w:ascii="Poppins Medium" w:hAnsi="Poppins Medium" w:cs="Poppins Medium"/>
-                <w:color w:val="082B3D"/>
-                <w:sz w:val="16"/>
-                <w:szCs w:val="16"/>
-              </w:rPr>
-              <w:t>3199.00</w:t>
-            </w:r>
-          </w:p>
-        </w:tc>
-        <w:tc>
-          <w:tcPr>
-            <w:tcW w:w="1040" w:type="dxa"/>
-            <w:tcBorders>
-              <w:bottom w:val="single" w:sz="4" w:space="0" w:color="082B3D"/>
-            </w:tcBorders>
-          </w:tcPr>
-          <w:p>
-            <w:pPr>
-              <w:contextualSpacing/>
-              <w:jc w:val="center"/>
-              <w:rPr>
-                <w:rFonts w:ascii="Poppins Medium" w:hAnsi="Poppins Medium" w:cs="Poppins Medium"/>
-                <w:sz w:val="20"/>
-                <w:szCs w:val="20"/>
-              </w:rPr>
-            </w:pPr>
-            <w:r>
-              <w:rPr>
-                <w:rFonts w:ascii="Poppins Medium" w:hAnsi="Poppins Medium" w:cs="Poppins Medium"/>
-                <w:color w:val="082B3D"/>
-                <w:sz w:val="16"/>
-                <w:szCs w:val="16"/>
-              </w:rPr>
-              <w:t>1727.00</w:t>
-            </w:r>
-          </w:p>
-        </w:tc>
-        <w:tc>
-          <w:tcPr>
-            <w:tcW w:w="877" w:type="dxa"/>
-            <w:tcBorders>
-              <w:bottom w:val="single" w:sz="4" w:space="0" w:color="082B3D"/>
-            </w:tcBorders>
-          </w:tcPr>
-          <w:p>
-            <w:pPr>
-              <w:contextualSpacing/>
-              <w:jc w:val="center"/>
-              <w:rPr>
-                <w:rFonts w:ascii="Poppins Medium" w:hAnsi="Poppins Medium" w:cs="Poppins Medium"/>
-                <w:sz w:val="20"/>
-                <w:szCs w:val="20"/>
-              </w:rPr>
-            </w:pPr>
-            <w:r>
-              <w:rPr>
-                <w:rFonts w:ascii="Poppins Medium" w:hAnsi="Poppins Medium" w:cs="Poppins Medium"/>
-                <w:color w:val="082B3D"/>
-                <w:sz w:val="16"/>
-                <w:szCs w:val="16"/>
-              </w:rPr>
-              <w:t>1401.90</w:t>
-            </w:r>
-          </w:p>
-        </w:tc>
-        <w:tc>
-          <w:tcPr>
-            <w:tcW w:w="713" w:type="dxa"/>
-            <w:tcBorders>
-              <w:bottom w:val="single" w:sz="4" w:space="0" w:color="082B3D"/>
-            </w:tcBorders>
-          </w:tcPr>
-          <w:p>
-            <w:pPr>
-              <w:contextualSpacing/>
-              <w:jc w:val="center"/>
-              <w:rPr>
-                <w:rFonts w:ascii="Poppins Medium" w:hAnsi="Poppins Medium" w:cs="Poppins Medium"/>
-                <w:sz w:val="20"/>
-                <w:szCs w:val="20"/>
-              </w:rPr>
-            </w:pPr>
-            <w:r>
-              <w:rPr>
-                <w:rFonts w:ascii="Poppins Medium" w:hAnsi="Poppins Medium" w:cs="Poppins Medium"/>
-                <w:color w:val="082B3D"/>
-                <w:sz w:val="16"/>
-                <w:szCs w:val="16"/>
-              </w:rPr>
-              <w:t>70.10</w:t>
-            </w:r>
-          </w:p>
-        </w:tc>
-        <w:tc>
-          <w:tcPr>
-            <w:tcW w:w="788" w:type="dxa"/>
-            <w:tcBorders>
-              <w:bottom w:val="single" w:sz="4" w:space="0" w:color="082B3D"/>
-            </w:tcBorders>
-          </w:tcPr>
-          <w:p>
-            <w:pPr>
-              <w:contextualSpacing/>
-              <w:jc w:val="center"/>
-              <w:rPr>
-                <w:rFonts w:ascii="Poppins Medium" w:hAnsi="Poppins Medium" w:cs="Poppins Medium"/>
-                <w:sz w:val="20"/>
-                <w:szCs w:val="20"/>
-              </w:rPr>
-            </w:pPr>
-            <w:r>
-              <w:rPr>
-                <w:rFonts w:ascii="Poppins Medium" w:hAnsi="Poppins Medium" w:cs="Poppins Medium"/>
-                <w:color w:val="082B3D"/>
-                <w:sz w:val="16"/>
-                <w:szCs w:val="16"/>
-              </w:rPr>
-              <w:t>1472.00</w:t>
-            </w:r>
-          </w:p>
-        </w:tc>
-      </w:tr>
-      <w:tr>
-        <w:tc>
-          <w:tcPr>
-            <w:tcW w:w="438" w:type="dxa"/>
-            <w:tcBorders>
-              <w:left w:val="nil"/>
-              <w:right w:val="nil"/>
-            </w:tcBorders>
-          </w:tcPr>
-          <w:p>
-            <w:pPr>
-              <w:spacing w:line="200" w:lineRule="exact"/>
-              <w:contextualSpacing/>
-              <w:rPr>
-                <w:rFonts w:ascii="Poppins Medium" w:hAnsi="Poppins Medium" w:cs="Poppins Medium"/>
-                <w:color w:val="082B3D"/>
-                <w:sz w:val="16"/>
-                <w:szCs w:val="16"/>
-              </w:rPr>
-            </w:pPr>
-          </w:p>
-        </w:tc>
-        <w:tc>
-          <w:tcPr>
-            <w:tcW w:w="5509" w:type="dxa"/>
-            <w:gridSpan w:val="3"/>
-            <w:tcBorders>
-              <w:left w:val="nil"/>
-              <w:right w:val="nil"/>
-            </w:tcBorders>
-          </w:tcPr>
-          <w:p>
-            <w:pPr>
-              <w:spacing w:line="200" w:lineRule="exact"/>
-              <w:contextualSpacing/>
-              <w:rPr>
-                <w:rFonts w:ascii="Poppins Medium" w:hAnsi="Poppins Medium" w:cs="Poppins Medium"/>
-                <w:color w:val="082B3D"/>
-                <w:sz w:val="16"/>
-                <w:szCs w:val="16"/>
-              </w:rPr>
-            </w:pPr>
-          </w:p>
-        </w:tc>
-        <w:tc>
-          <w:tcPr>
-            <w:tcW w:w="510" w:type="dxa"/>
-            <w:tcBorders>
-              <w:left w:val="nil"/>
-              <w:right w:val="nil"/>
-            </w:tcBorders>
-          </w:tcPr>
-          <w:p>
-            <w:pPr>
-              <w:spacing w:line="200" w:lineRule="exact"/>
-              <w:contextualSpacing/>
-              <w:jc w:val="center"/>
-              <w:rPr>
-                <w:rFonts w:ascii="Poppins Medium" w:hAnsi="Poppins Medium" w:cs="Poppins Medium"/>
-                <w:color w:val="082B3D"/>
-                <w:sz w:val="16"/>
-                <w:szCs w:val="16"/>
-              </w:rPr>
-            </w:pPr>
-          </w:p>
-        </w:tc>
-        <w:tc>
-          <w:tcPr>
-            <w:tcW w:w="887" w:type="dxa"/>
-            <w:tcBorders>
-              <w:left w:val="nil"/>
-              <w:right w:val="nil"/>
-            </w:tcBorders>
-          </w:tcPr>
-          <w:p>
-            <w:pPr>
-              <w:spacing w:line="200" w:lineRule="exact"/>
-              <w:contextualSpacing/>
-              <w:jc w:val="center"/>
-              <w:rPr>
-                <w:rFonts w:ascii="Poppins Medium" w:hAnsi="Poppins Medium" w:cs="Poppins Medium"/>
-                <w:color w:val="082B3D"/>
-                <w:sz w:val="16"/>
-                <w:szCs w:val="16"/>
-              </w:rPr>
-            </w:pPr>
-          </w:p>
-        </w:tc>
-        <w:tc>
-          <w:tcPr>
-            <w:tcW w:w="1040" w:type="dxa"/>
-            <w:tcBorders>
-              <w:left w:val="nil"/>
-              <w:right w:val="nil"/>
-            </w:tcBorders>
-          </w:tcPr>
-          <w:p>
-            <w:pPr>
-              <w:spacing w:line="200" w:lineRule="exact"/>
-              <w:contextualSpacing/>
-              <w:jc w:val="center"/>
-              <w:rPr>
-                <w:rFonts w:ascii="Poppins Medium" w:hAnsi="Poppins Medium" w:cs="Poppins Medium"/>
-                <w:color w:val="082B3D"/>
-                <w:sz w:val="16"/>
-                <w:szCs w:val="16"/>
-              </w:rPr>
-            </w:pPr>
-          </w:p>
-        </w:tc>
-        <w:tc>
-          <w:tcPr>
-            <w:tcW w:w="877" w:type="dxa"/>
-            <w:tcBorders>
-              <w:left w:val="nil"/>
-              <w:right w:val="nil"/>
-            </w:tcBorders>
-          </w:tcPr>
-          <w:p>
-            <w:pPr>
-              <w:spacing w:line="200" w:lineRule="exact"/>
-              <w:contextualSpacing/>
-              <w:jc w:val="center"/>
-              <w:rPr>
-                <w:rFonts w:ascii="Poppins Medium" w:hAnsi="Poppins Medium" w:cs="Poppins Medium"/>
-                <w:color w:val="082B3D"/>
-                <w:sz w:val="16"/>
-                <w:szCs w:val="16"/>
-              </w:rPr>
-            </w:pPr>
-          </w:p>
-        </w:tc>
-        <w:tc>
-          <w:tcPr>
-            <w:tcW w:w="713" w:type="dxa"/>
-            <w:tcBorders>
-              <w:left w:val="nil"/>
-              <w:right w:val="nil"/>
-            </w:tcBorders>
-          </w:tcPr>
-          <w:p>
-            <w:pPr>
-              <w:spacing w:line="200" w:lineRule="exact"/>
-              <w:contextualSpacing/>
-              <w:jc w:val="center"/>
-              <w:rPr>
-                <w:rFonts w:ascii="Poppins Medium" w:hAnsi="Poppins Medium" w:cs="Poppins Medium"/>
-                <w:color w:val="082B3D"/>
-                <w:sz w:val="16"/>
-                <w:szCs w:val="16"/>
-              </w:rPr>
-            </w:pPr>
-          </w:p>
-        </w:tc>
-        <w:tc>
-          <w:tcPr>
-            <w:tcW w:w="788" w:type="dxa"/>
-            <w:tcBorders>
-              <w:left w:val="nil"/>
-              <w:right w:val="nil"/>
-            </w:tcBorders>
-          </w:tcPr>
-          <w:p>
-            <w:pPr>
-              <w:spacing w:line="200" w:lineRule="exact"/>
-              <w:contextualSpacing/>
-              <w:jc w:val="center"/>
-              <w:rPr>
-                <w:rFonts w:ascii="Poppins Medium" w:hAnsi="Poppins Medium" w:cs="Poppins Medium"/>
-                <w:color w:val="082B3D"/>
-                <w:sz w:val="16"/>
-                <w:szCs w:val="16"/>
-              </w:rPr>
-            </w:pPr>
-          </w:p>
-        </w:tc>
-      </w:tr>
-      <w:tr>
-        <w:tc>
-          <w:tcPr>
-            <w:tcW w:w="5947" w:type="dxa"/>
-            <w:gridSpan w:val="4"/>
-            <w:tcBorders>
-              <w:bottom w:val="single" w:sz="4" w:space="0" w:color="082B3D"/>
-            </w:tcBorders>
-          </w:tcPr>
-          <w:p>
-            <w:pPr>
-              <w:contextualSpacing/>
-              <w:rPr>
-                <w:rFonts w:ascii="Poppins Medium" w:hAnsi="Poppins Medium" w:cs="Poppins Medium"/>
-                <w:color w:val="082B3D"/>
-                <w:sz w:val="16"/>
-                <w:szCs w:val="16"/>
-              </w:rPr>
-            </w:pPr>
-            <w:r>
-              <w:rPr>
-                <w:rFonts w:ascii="Poppins Medium" w:hAnsi="Poppins Medium" w:cs="Poppins Medium"/>
-                <w:b/>
-                <w:bCs/>
-                <w:color w:val="082B3D"/>
-                <w:sz w:val="16"/>
-                <w:szCs w:val="16"/>
-              </w:rPr>
-              <w:t>Total:</w:t>
-            </w:r>
-          </w:p>
-        </w:tc>
-        <w:tc>
-          <w:tcPr>
-            <w:tcW w:w="510" w:type="dxa"/>
-            <w:tcBorders>
-              <w:bottom w:val="single" w:sz="4" w:space="0" w:color="082B3D"/>
-            </w:tcBorders>
-          </w:tcPr>
-          <w:p>
-            <w:pPr>
-              <w:contextualSpacing/>
-              <w:jc w:val="center"/>
-              <w:rPr>
-                <w:rFonts w:ascii="Poppins Medium" w:hAnsi="Poppins Medium" w:cs="Poppins Medium"/>
-                <w:color w:val="082B3D"/>
-                <w:sz w:val="16"/>
-                <w:szCs w:val="16"/>
-              </w:rPr>
-            </w:pPr>
-            <w:r>
-              <w:rPr>
-                <w:rFonts w:ascii="Poppins Medium" w:hAnsi="Poppins Medium" w:cs="Poppins Medium"/>
-                <w:color w:val="082B3D"/>
-                <w:sz w:val="16"/>
-                <w:szCs w:val="16"/>
-              </w:rPr>
-              <w:t>4</w:t>
-            </w:r>
-          </w:p>
-        </w:tc>
-        <w:tc>
-          <w:tcPr>
-            <w:tcW w:w="887" w:type="dxa"/>
-            <w:tcBorders>
-              <w:bottom w:val="single" w:sz="4" w:space="0" w:color="082B3D"/>
-            </w:tcBorders>
-          </w:tcPr>
-          <w:p>
-            <w:pPr>
-              <w:contextualSpacing/>
-              <w:jc w:val="center"/>
-              <w:rPr>
-                <w:rFonts w:ascii="Poppins Medium" w:hAnsi="Poppins Medium" w:cs="Poppins Medium"/>
-                <w:color w:val="082B3D"/>
-                <w:sz w:val="16"/>
-                <w:szCs w:val="16"/>
-              </w:rPr>
-            </w:pPr>
-            <w:r>
-              <w:rPr>
-                <w:rFonts w:ascii="Poppins Medium" w:hAnsi="Poppins Medium" w:cs="Poppins Medium"/>
-                <w:color w:val="082B3D"/>
-                <w:sz w:val="16"/>
-                <w:szCs w:val="16"/>
-              </w:rPr>
-              <w:t>11196.00</w:t>
-            </w:r>
-          </w:p>
-        </w:tc>
-        <w:tc>
-          <w:tcPr>
-            <w:tcW w:w="1040" w:type="dxa"/>
-            <w:tcBorders>
-              <w:bottom w:val="single" w:sz="4" w:space="0" w:color="082B3D"/>
-            </w:tcBorders>
-          </w:tcPr>
-          <w:p>
-            <w:pPr>
-              <w:contextualSpacing/>
-              <w:jc w:val="center"/>
-              <w:rPr>
-                <w:rFonts w:ascii="Poppins Medium" w:hAnsi="Poppins Medium" w:cs="Poppins Medium"/>
-                <w:color w:val="082B3D"/>
-                <w:sz w:val="16"/>
-                <w:szCs w:val="16"/>
-              </w:rPr>
-            </w:pPr>
-            <w:r>
-              <w:rPr>
-                <w:rFonts w:ascii="Poppins Medium" w:hAnsi="Poppins Medium" w:cs="Poppins Medium"/>
-                <w:color w:val="082B3D"/>
-                <w:sz w:val="16"/>
-                <w:szCs w:val="16"/>
-              </w:rPr>
-              <w:t>6057.00</w:t>
-            </w:r>
-          </w:p>
-        </w:tc>
-        <w:tc>
-          <w:tcPr>
-            <w:tcW w:w="877" w:type="dxa"/>
-            <w:tcBorders>
-              <w:bottom w:val="single" w:sz="4" w:space="0" w:color="082B3D"/>
-            </w:tcBorders>
-          </w:tcPr>
-          <w:p>
-            <w:pPr>
-              <w:contextualSpacing/>
-              <w:jc w:val="center"/>
-              <w:rPr>
-                <w:rFonts w:ascii="Poppins Medium" w:hAnsi="Poppins Medium" w:cs="Poppins Medium"/>
-                <w:color w:val="082B3D"/>
-                <w:sz w:val="16"/>
-                <w:szCs w:val="16"/>
-              </w:rPr>
-            </w:pPr>
-            <w:r>
-              <w:rPr>
-                <w:rFonts w:ascii="Poppins Medium" w:hAnsi="Poppins Medium" w:cs="Poppins Medium"/>
-                <w:color w:val="082B3D"/>
-                <w:sz w:val="16"/>
-                <w:szCs w:val="16"/>
-              </w:rPr>
-              <w:t>4894.28</w:t>
-            </w:r>
-          </w:p>
-        </w:tc>
-        <w:tc>
-          <w:tcPr>
-            <w:tcW w:w="713" w:type="dxa"/>
-            <w:tcBorders>
-              <w:bottom w:val="single" w:sz="4" w:space="0" w:color="082B3D"/>
-            </w:tcBorders>
-          </w:tcPr>
-          <w:p>
-            <w:pPr>
-              <w:contextualSpacing/>
-              <w:jc w:val="center"/>
-              <w:rPr>
-                <w:rFonts w:ascii="Poppins Medium" w:hAnsi="Poppins Medium" w:cs="Poppins Medium"/>
-                <w:color w:val="082B3D"/>
-                <w:sz w:val="16"/>
-                <w:szCs w:val="16"/>
-              </w:rPr>
-            </w:pPr>
-            <w:r>
-              <w:rPr>
-                <w:rFonts w:ascii="Poppins Medium" w:hAnsi="Poppins Medium" w:cs="Poppins Medium"/>
-                <w:color w:val="082B3D"/>
-                <w:sz w:val="16"/>
-                <w:szCs w:val="16"/>
-              </w:rPr>
-              <w:t>244.72</w:t>
-            </w:r>
-          </w:p>
-        </w:tc>
-        <w:tc>
-          <w:tcPr>
-            <w:tcW w:w="788" w:type="dxa"/>
-            <w:tcBorders>
-              <w:bottom w:val="single" w:sz="4" w:space="0" w:color="082B3D"/>
-            </w:tcBorders>
-          </w:tcPr>
-          <w:p>
-            <w:pPr>
-              <w:contextualSpacing/>
-              <w:jc w:val="center"/>
-              <w:rPr>
-                <w:rFonts w:ascii="Poppins Medium" w:hAnsi="Poppins Medium" w:cs="Poppins Medium"/>
-                <w:color w:val="082B3D"/>
-                <w:sz w:val="16"/>
-                <w:szCs w:val="16"/>
-              </w:rPr>
-            </w:pPr>
-            <w:r>
-              <w:rPr>
-                <w:rFonts w:ascii="Poppins Medium" w:hAnsi="Poppins Medium" w:cs="Poppins Medium"/>
-                <w:color w:val="082B3D"/>
-                <w:sz w:val="16"/>
-                <w:szCs w:val="16"/>
-              </w:rPr>
-              <w:t>5139.00</w:t>
-            </w:r>
-          </w:p>
-        </w:tc>
-      </w:tr>
-      <w:tr>
-        <w:tc>
-          <w:tcPr>
-            <w:tcW w:w="10762" w:type="dxa"/>
-            <w:gridSpan w:val="10"/>
+            <w:tcW w:w="10772" w:type="dxa"/>
+            <w:gridSpan w:val="11"/>
             <w:tcBorders>
               <w:left w:val="nil"/>
               <w:bottom w:val="single" w:sz="4" w:space="0" w:color="082B3D"/>
@@ -3010,8 +2561,8 @@
       <w:tr>
         <w:tc>
           <w:tcPr>
-            <w:tcW w:w="10762" w:type="dxa"/>
-            <w:gridSpan w:val="10"/>
+            <w:tcW w:w="10772" w:type="dxa"/>
+            <w:gridSpan w:val="11"/>
             <w:tcBorders>
               <w:bottom w:val="nil"/>
             </w:tcBorders>
@@ -3056,7 +2607,42 @@
                 <w:sz w:val="20"/>
                 <w:szCs w:val="20"/>
               </w:rPr>
-              <w:t>5139.00</w:t>
+              <w:t>{</w:t>
+            </w:r>
+            <w:proofErr w:type="spellStart"/>
+            <w:r>
+              <w:rPr>
+                <w:rFonts w:ascii="Poppins Medium" w:hAnsi="Poppins Medium" w:cs="Poppins Medium"/>
+                <w:b/>
+                <w:bCs/>
+                <w:color w:val="F05578"/>
+                <w:sz w:val="20"/>
+                <w:szCs w:val="20"/>
+              </w:rPr>
+              <w:t>t</w:t>
+            </w:r>
+            <w:r>
+              <w:rPr>
+                <w:rFonts w:ascii="Poppins Medium" w:hAnsi="Poppins Medium" w:cs="Poppins Medium"/>
+                <w:b/>
+                <w:bCs/>
+                <w:color w:val="F05578"/>
+                <w:sz w:val="20"/>
+                <w:szCs w:val="20"/>
+              </w:rPr>
+              <w:t>to</w:t>
+            </w:r>
+            <w:proofErr w:type="spellEnd"/>
+            <w:r>
+              <w:rPr>
+                <w:rFonts w:ascii="Poppins Medium" w:hAnsi="Poppins Medium" w:cs="Poppins Medium"/>
+                <w:b/>
+                <w:bCs/>
+                <w:color w:val="F05578"/>
+                <w:sz w:val="20"/>
+                <w:szCs w:val="20"/>
+              </w:rPr>
+              <w:t>}</w:t>
             </w:r>
           </w:p>
         </w:tc>
@@ -3064,8 +2650,8 @@
       <w:tr>
         <w:tc>
           <w:tcPr>
-            <w:tcW w:w="10762" w:type="dxa"/>
-            <w:gridSpan w:val="10"/>
+            <w:tcW w:w="10772" w:type="dxa"/>
+            <w:gridSpan w:val="11"/>
             <w:tcBorders>
               <w:top w:val="nil"/>
               <w:bottom w:val="single" w:sz="4" w:space="0" w:color="082B3D"/>
@@ -3100,7 +2686,7 @@
                 <w:sz w:val="20"/>
                 <w:szCs w:val="20"/>
               </w:rPr>
-              <w:t>Five Thousand One Hundred Thirty-Nine Only</w:t>
+              <w:t>{word}</w:t>
             </w:r>
           </w:p>
         </w:tc>
@@ -3108,8 +2694,8 @@
       <w:tr>
         <w:tc>
           <w:tcPr>
-            <w:tcW w:w="10762" w:type="dxa"/>
-            <w:gridSpan w:val="10"/>
+            <w:tcW w:w="10772" w:type="dxa"/>
+            <w:gridSpan w:val="11"/>
             <w:tcBorders>
               <w:left w:val="nil"/>
               <w:bottom w:val="single" w:sz="4" w:space="0" w:color="082B3D"/>
@@ -3132,8 +2718,8 @@
       <w:tr>
         <w:tc>
           <w:tcPr>
-            <w:tcW w:w="10762" w:type="dxa"/>
-            <w:gridSpan w:val="10"/>
+            <w:tcW w:w="10772" w:type="dxa"/>
+            <w:gridSpan w:val="11"/>
             <w:tcBorders>
               <w:bottom w:val="nil"/>
             </w:tcBorders>
@@ -3165,8 +2751,8 @@
       <w:tr>
         <w:tc>
           <w:tcPr>
-            <w:tcW w:w="10762" w:type="dxa"/>
-            <w:gridSpan w:val="10"/>
+            <w:tcW w:w="10772" w:type="dxa"/>
+            <w:gridSpan w:val="11"/>
             <w:tcBorders>
               <w:top w:val="nil"/>
               <w:bottom w:val="nil"/>
@@ -3240,8 +2826,8 @@
       <w:tr>
         <w:tc>
           <w:tcPr>
-            <w:tcW w:w="10762" w:type="dxa"/>
-            <w:gridSpan w:val="10"/>
+            <w:tcW w:w="10772" w:type="dxa"/>
+            <w:gridSpan w:val="11"/>
             <w:tcBorders>
               <w:top w:val="nil"/>
               <w:bottom w:val="single" w:sz="4" w:space="0" w:color="082B3D"/>
@@ -3274,8 +2860,8 @@
       <w:tr>
         <w:tc>
           <w:tcPr>
-            <w:tcW w:w="10762" w:type="dxa"/>
-            <w:gridSpan w:val="10"/>
+            <w:tcW w:w="10772" w:type="dxa"/>
+            <w:gridSpan w:val="11"/>
             <w:tcBorders>
               <w:top w:val="single" w:sz="4" w:space="0" w:color="082B3D"/>
               <w:left w:val="nil"/>
@@ -3309,8 +2895,8 @@
       <w:tr>
         <w:tc>
           <w:tcPr>
-            <w:tcW w:w="10762" w:type="dxa"/>
-            <w:gridSpan w:val="10"/>
+            <w:tcW w:w="10772" w:type="dxa"/>
+            <w:gridSpan w:val="11"/>
             <w:tcBorders>
               <w:top w:val="nil"/>
               <w:left w:val="nil"/>
@@ -3360,8 +2946,8 @@
       <w:tr>
         <w:tc>
           <w:tcPr>
-            <w:tcW w:w="10762" w:type="dxa"/>
-            <w:gridSpan w:val="10"/>
+            <w:tcW w:w="10772" w:type="dxa"/>
+            <w:gridSpan w:val="11"/>
             <w:tcBorders>
               <w:top w:val="nil"/>
               <w:left w:val="nil"/>
@@ -3449,8 +3035,8 @@
       <w:tr>
         <w:tc>
           <w:tcPr>
-            <w:tcW w:w="10762" w:type="dxa"/>
-            <w:gridSpan w:val="10"/>
+            <w:tcW w:w="10772" w:type="dxa"/>
+            <w:gridSpan w:val="11"/>
             <w:tcBorders>
               <w:top w:val="nil"/>
               <w:left w:val="nil"/>
@@ -3505,8 +3091,8 @@
       <w:tr>
         <w:tc>
           <w:tcPr>
-            <w:tcW w:w="10762" w:type="dxa"/>
-            <w:gridSpan w:val="10"/>
+            <w:tcW w:w="10772" w:type="dxa"/>
+            <w:gridSpan w:val="11"/>
             <w:tcBorders>
               <w:top w:val="nil"/>
               <w:left w:val="nil"/>

</xml_diff>